<commit_message>
Almost Complete Guardian Secure
</commit_message>
<xml_diff>
--- a/Report Format.docx
+++ b/Report Format.docx
@@ -438,7 +438,7 @@
     <w:tbl>
       <w:tblPr>
         <w:tblStyle w:val="TableGrid"/>
-        <w:tblW w:w="9016" w:type="dxa"/>
+        <w:tblW w:w="9018" w:type="dxa"/>
         <w:jc w:val="left"/>
         <w:tblInd w:w="0" w:type="dxa"/>
         <w:tblLayout w:type="fixed"/>
@@ -451,18 +451,18 @@
         <w:tblLook w:firstRow="1" w:noVBand="1" w:lastRow="0" w:firstColumn="1" w:lastColumn="0" w:noHBand="0" w:val="04a0"/>
       </w:tblPr>
       <w:tblGrid>
-        <w:gridCol w:w="834"/>
-        <w:gridCol w:w="923"/>
-        <w:gridCol w:w="780"/>
-        <w:gridCol w:w="15"/>
-        <w:gridCol w:w="4100"/>
-        <w:gridCol w:w="2364"/>
+        <w:gridCol w:w="833"/>
+        <w:gridCol w:w="919"/>
+        <w:gridCol w:w="783"/>
+        <w:gridCol w:w="17"/>
+        <w:gridCol w:w="4098"/>
+        <w:gridCol w:w="2368"/>
       </w:tblGrid>
       <w:tr>
         <w:trPr/>
         <w:tc>
           <w:tcPr>
-            <w:tcW w:w="1757" w:type="dxa"/>
+            <w:tcW w:w="1752" w:type="dxa"/>
             <w:gridSpan w:val="2"/>
             <w:tcBorders/>
           </w:tcPr>
@@ -496,7 +496,7 @@
         </w:tc>
         <w:tc>
           <w:tcPr>
-            <w:tcW w:w="4895" w:type="dxa"/>
+            <w:tcW w:w="4898" w:type="dxa"/>
             <w:gridSpan w:val="3"/>
             <w:tcBorders/>
           </w:tcPr>
@@ -530,7 +530,7 @@
         </w:tc>
         <w:tc>
           <w:tcPr>
-            <w:tcW w:w="2364" w:type="dxa"/>
+            <w:tcW w:w="2368" w:type="dxa"/>
             <w:tcBorders/>
           </w:tcPr>
           <w:p>
@@ -566,7 +566,7 @@
         <w:trPr/>
         <w:tc>
           <w:tcPr>
-            <w:tcW w:w="834" w:type="dxa"/>
+            <w:tcW w:w="833" w:type="dxa"/>
             <w:tcBorders/>
           </w:tcPr>
           <w:p>
@@ -595,7 +595,7 @@
         </w:tc>
         <w:tc>
           <w:tcPr>
-            <w:tcW w:w="923" w:type="dxa"/>
+            <w:tcW w:w="919" w:type="dxa"/>
             <w:tcBorders/>
           </w:tcPr>
           <w:p>
@@ -626,7 +626,7 @@
         </w:tc>
         <w:tc>
           <w:tcPr>
-            <w:tcW w:w="4895" w:type="dxa"/>
+            <w:tcW w:w="4898" w:type="dxa"/>
             <w:gridSpan w:val="3"/>
             <w:tcBorders/>
           </w:tcPr>
@@ -658,7 +658,7 @@
         </w:tc>
         <w:tc>
           <w:tcPr>
-            <w:tcW w:w="2364" w:type="dxa"/>
+            <w:tcW w:w="2368" w:type="dxa"/>
             <w:tcBorders/>
           </w:tcPr>
           <w:p>
@@ -690,7 +690,7 @@
         <w:trPr/>
         <w:tc>
           <w:tcPr>
-            <w:tcW w:w="834" w:type="dxa"/>
+            <w:tcW w:w="833" w:type="dxa"/>
             <w:tcBorders/>
           </w:tcPr>
           <w:p>
@@ -719,7 +719,7 @@
         </w:tc>
         <w:tc>
           <w:tcPr>
-            <w:tcW w:w="923" w:type="dxa"/>
+            <w:tcW w:w="919" w:type="dxa"/>
             <w:tcBorders/>
           </w:tcPr>
           <w:p>
@@ -750,7 +750,7 @@
         </w:tc>
         <w:tc>
           <w:tcPr>
-            <w:tcW w:w="4895" w:type="dxa"/>
+            <w:tcW w:w="4898" w:type="dxa"/>
             <w:gridSpan w:val="3"/>
             <w:tcBorders/>
           </w:tcPr>
@@ -782,7 +782,7 @@
         </w:tc>
         <w:tc>
           <w:tcPr>
-            <w:tcW w:w="2364" w:type="dxa"/>
+            <w:tcW w:w="2368" w:type="dxa"/>
             <w:tcBorders/>
           </w:tcPr>
           <w:p>
@@ -814,7 +814,7 @@
         <w:trPr/>
         <w:tc>
           <w:tcPr>
-            <w:tcW w:w="834" w:type="dxa"/>
+            <w:tcW w:w="833" w:type="dxa"/>
             <w:tcBorders/>
           </w:tcPr>
           <w:p>
@@ -843,7 +843,7 @@
         </w:tc>
         <w:tc>
           <w:tcPr>
-            <w:tcW w:w="923" w:type="dxa"/>
+            <w:tcW w:w="919" w:type="dxa"/>
             <w:tcBorders/>
           </w:tcPr>
           <w:p>
@@ -874,7 +874,7 @@
         </w:tc>
         <w:tc>
           <w:tcPr>
-            <w:tcW w:w="4895" w:type="dxa"/>
+            <w:tcW w:w="4898" w:type="dxa"/>
             <w:gridSpan w:val="3"/>
             <w:tcBorders/>
           </w:tcPr>
@@ -906,7 +906,7 @@
         </w:tc>
         <w:tc>
           <w:tcPr>
-            <w:tcW w:w="2364" w:type="dxa"/>
+            <w:tcW w:w="2368" w:type="dxa"/>
             <w:tcBorders/>
           </w:tcPr>
           <w:p>
@@ -938,7 +938,7 @@
         <w:trPr/>
         <w:tc>
           <w:tcPr>
-            <w:tcW w:w="834" w:type="dxa"/>
+            <w:tcW w:w="833" w:type="dxa"/>
             <w:tcBorders/>
           </w:tcPr>
           <w:p>
@@ -967,7 +967,7 @@
         </w:tc>
         <w:tc>
           <w:tcPr>
-            <w:tcW w:w="923" w:type="dxa"/>
+            <w:tcW w:w="919" w:type="dxa"/>
             <w:tcBorders/>
           </w:tcPr>
           <w:p>
@@ -998,7 +998,7 @@
         </w:tc>
         <w:tc>
           <w:tcPr>
-            <w:tcW w:w="4895" w:type="dxa"/>
+            <w:tcW w:w="4898" w:type="dxa"/>
             <w:gridSpan w:val="3"/>
             <w:tcBorders/>
           </w:tcPr>
@@ -1030,7 +1030,7 @@
         </w:tc>
         <w:tc>
           <w:tcPr>
-            <w:tcW w:w="2364" w:type="dxa"/>
+            <w:tcW w:w="2368" w:type="dxa"/>
             <w:tcBorders/>
           </w:tcPr>
           <w:p>
@@ -1062,7 +1062,7 @@
         <w:trPr/>
         <w:tc>
           <w:tcPr>
-            <w:tcW w:w="834" w:type="dxa"/>
+            <w:tcW w:w="833" w:type="dxa"/>
             <w:tcBorders/>
           </w:tcPr>
           <w:p>
@@ -1091,7 +1091,7 @@
         </w:tc>
         <w:tc>
           <w:tcPr>
-            <w:tcW w:w="923" w:type="dxa"/>
+            <w:tcW w:w="919" w:type="dxa"/>
             <w:tcBorders/>
           </w:tcPr>
           <w:p>
@@ -1122,7 +1122,7 @@
         </w:tc>
         <w:tc>
           <w:tcPr>
-            <w:tcW w:w="4895" w:type="dxa"/>
+            <w:tcW w:w="4898" w:type="dxa"/>
             <w:gridSpan w:val="3"/>
             <w:tcBorders/>
           </w:tcPr>
@@ -1154,7 +1154,7 @@
         </w:tc>
         <w:tc>
           <w:tcPr>
-            <w:tcW w:w="2364" w:type="dxa"/>
+            <w:tcW w:w="2368" w:type="dxa"/>
             <w:tcBorders/>
           </w:tcPr>
           <w:p>
@@ -1186,7 +1186,7 @@
         <w:trPr/>
         <w:tc>
           <w:tcPr>
-            <w:tcW w:w="834" w:type="dxa"/>
+            <w:tcW w:w="833" w:type="dxa"/>
             <w:tcBorders/>
           </w:tcPr>
           <w:p>
@@ -1215,7 +1215,7 @@
         </w:tc>
         <w:tc>
           <w:tcPr>
-            <w:tcW w:w="923" w:type="dxa"/>
+            <w:tcW w:w="919" w:type="dxa"/>
             <w:tcBorders/>
           </w:tcPr>
           <w:p>
@@ -1246,7 +1246,7 @@
         </w:tc>
         <w:tc>
           <w:tcPr>
-            <w:tcW w:w="4895" w:type="dxa"/>
+            <w:tcW w:w="4898" w:type="dxa"/>
             <w:gridSpan w:val="3"/>
             <w:tcBorders/>
           </w:tcPr>
@@ -1278,7 +1278,7 @@
         </w:tc>
         <w:tc>
           <w:tcPr>
-            <w:tcW w:w="2364" w:type="dxa"/>
+            <w:tcW w:w="2368" w:type="dxa"/>
             <w:tcBorders/>
           </w:tcPr>
           <w:p>
@@ -1310,7 +1310,7 @@
         <w:trPr/>
         <w:tc>
           <w:tcPr>
-            <w:tcW w:w="834" w:type="dxa"/>
+            <w:tcW w:w="833" w:type="dxa"/>
             <w:tcBorders/>
           </w:tcPr>
           <w:p>
@@ -1339,7 +1339,7 @@
         </w:tc>
         <w:tc>
           <w:tcPr>
-            <w:tcW w:w="923" w:type="dxa"/>
+            <w:tcW w:w="919" w:type="dxa"/>
             <w:tcBorders/>
           </w:tcPr>
           <w:p>
@@ -1370,7 +1370,7 @@
         </w:tc>
         <w:tc>
           <w:tcPr>
-            <w:tcW w:w="4895" w:type="dxa"/>
+            <w:tcW w:w="4898" w:type="dxa"/>
             <w:gridSpan w:val="3"/>
             <w:tcBorders/>
           </w:tcPr>
@@ -1402,7 +1402,7 @@
         </w:tc>
         <w:tc>
           <w:tcPr>
-            <w:tcW w:w="2364" w:type="dxa"/>
+            <w:tcW w:w="2368" w:type="dxa"/>
             <w:tcBorders/>
           </w:tcPr>
           <w:p>
@@ -1434,7 +1434,7 @@
         <w:trPr/>
         <w:tc>
           <w:tcPr>
-            <w:tcW w:w="1757" w:type="dxa"/>
+            <w:tcW w:w="1752" w:type="dxa"/>
             <w:gridSpan w:val="2"/>
             <w:tcBorders/>
           </w:tcPr>
@@ -1468,7 +1468,7 @@
         </w:tc>
         <w:tc>
           <w:tcPr>
-            <w:tcW w:w="4895" w:type="dxa"/>
+            <w:tcW w:w="4898" w:type="dxa"/>
             <w:gridSpan w:val="3"/>
             <w:tcBorders/>
           </w:tcPr>
@@ -1500,7 +1500,7 @@
         </w:tc>
         <w:tc>
           <w:tcPr>
-            <w:tcW w:w="2364" w:type="dxa"/>
+            <w:tcW w:w="2368" w:type="dxa"/>
             <w:tcBorders/>
           </w:tcPr>
           <w:p>
@@ -1532,7 +1532,7 @@
         <w:trPr/>
         <w:tc>
           <w:tcPr>
-            <w:tcW w:w="834" w:type="dxa"/>
+            <w:tcW w:w="833" w:type="dxa"/>
             <w:tcBorders/>
           </w:tcPr>
           <w:p>
@@ -1561,7 +1561,7 @@
         </w:tc>
         <w:tc>
           <w:tcPr>
-            <w:tcW w:w="923" w:type="dxa"/>
+            <w:tcW w:w="919" w:type="dxa"/>
             <w:tcBorders/>
           </w:tcPr>
           <w:p>
@@ -1592,7 +1592,7 @@
         </w:tc>
         <w:tc>
           <w:tcPr>
-            <w:tcW w:w="4895" w:type="dxa"/>
+            <w:tcW w:w="4898" w:type="dxa"/>
             <w:gridSpan w:val="3"/>
             <w:tcBorders/>
           </w:tcPr>
@@ -1618,13 +1618,13 @@
                 <w:szCs w:val="28"/>
                 <w:lang w:val="en-US" w:eastAsia="en-US" w:bidi="ar-SA"/>
               </w:rPr>
-              <w:t>Feasibility Study(Technical,Economical,operational)</w:t>
-            </w:r>
-          </w:p>
-        </w:tc>
-        <w:tc>
-          <w:tcPr>
-            <w:tcW w:w="2364" w:type="dxa"/>
+              <w:t>Feasibility Study(Technical, Economical, Operational)</w:t>
+            </w:r>
+          </w:p>
+        </w:tc>
+        <w:tc>
+          <w:tcPr>
+            <w:tcW w:w="2368" w:type="dxa"/>
             <w:tcBorders/>
           </w:tcPr>
           <w:p>
@@ -1656,7 +1656,7 @@
         <w:trPr/>
         <w:tc>
           <w:tcPr>
-            <w:tcW w:w="834" w:type="dxa"/>
+            <w:tcW w:w="833" w:type="dxa"/>
             <w:tcBorders/>
           </w:tcPr>
           <w:p>
@@ -1685,7 +1685,7 @@
         </w:tc>
         <w:tc>
           <w:tcPr>
-            <w:tcW w:w="923" w:type="dxa"/>
+            <w:tcW w:w="919" w:type="dxa"/>
             <w:tcBorders/>
           </w:tcPr>
           <w:p>
@@ -1716,7 +1716,7 @@
         </w:tc>
         <w:tc>
           <w:tcPr>
-            <w:tcW w:w="4895" w:type="dxa"/>
+            <w:tcW w:w="4898" w:type="dxa"/>
             <w:gridSpan w:val="3"/>
             <w:tcBorders/>
           </w:tcPr>
@@ -1767,13 +1767,265 @@
                 <w:szCs w:val="28"/>
                 <w:lang w:val="en-US" w:eastAsia="en-US" w:bidi="ar-SA"/>
               </w:rPr>
-              <w:t>(Data requirement,Functional requirement,performance requirement,Dependability requirement,Maintainability requirement,Security requirement,look and feel requirement)</w:t>
-            </w:r>
-          </w:p>
-        </w:tc>
-        <w:tc>
-          <w:tcPr>
-            <w:tcW w:w="2364" w:type="dxa"/>
+              <w:t>(Data requirement, Functional requirement, performance requirement, Dependability requirement, Maintainability requirement, Security requirement, look and feel requirement)</w:t>
+            </w:r>
+          </w:p>
+        </w:tc>
+        <w:tc>
+          <w:tcPr>
+            <w:tcW w:w="2368" w:type="dxa"/>
+            <w:tcBorders/>
+          </w:tcPr>
+          <w:p>
+            <w:pPr>
+              <w:pStyle w:val="Normal"/>
+              <w:widowControl/>
+              <w:suppressAutoHyphens w:val="true"/>
+              <w:spacing w:lineRule="auto" w:line="240" w:before="0" w:after="0"/>
+              <w:jc w:val="left"/>
+              <w:rPr>
+                <w:rFonts w:ascii="Times New Roman" w:hAnsi="Times New Roman" w:cs="Times New Roman"/>
+                <w:sz w:val="28"/>
+                <w:szCs w:val="28"/>
+                <w:lang w:val="en-US"/>
+              </w:rPr>
+            </w:pPr>
+            <w:r>
+              <w:rPr>
+                <w:rFonts w:cs="Times New Roman" w:ascii="Times New Roman" w:hAnsi="Times New Roman"/>
+                <w:sz w:val="28"/>
+                <w:szCs w:val="28"/>
+                <w:lang w:val="en-US"/>
+              </w:rPr>
+            </w:r>
+          </w:p>
+        </w:tc>
+      </w:tr>
+      <w:tr>
+        <w:trPr>
+          <w:trHeight w:val="399" w:hRule="atLeast"/>
+        </w:trPr>
+        <w:tc>
+          <w:tcPr>
+            <w:tcW w:w="833" w:type="dxa"/>
+            <w:tcBorders/>
+          </w:tcPr>
+          <w:p>
+            <w:pPr>
+              <w:pStyle w:val="Normal"/>
+              <w:widowControl/>
+              <w:suppressAutoHyphens w:val="true"/>
+              <w:spacing w:lineRule="auto" w:line="240" w:before="0" w:after="0"/>
+              <w:jc w:val="left"/>
+              <w:rPr>
+                <w:rFonts w:ascii="Times New Roman" w:hAnsi="Times New Roman" w:cs="Times New Roman"/>
+                <w:sz w:val="28"/>
+                <w:szCs w:val="28"/>
+                <w:lang w:val="en-US"/>
+              </w:rPr>
+            </w:pPr>
+            <w:r>
+              <w:rPr>
+                <w:rFonts w:cs="Times New Roman" w:ascii="Times New Roman" w:hAnsi="Times New Roman"/>
+                <w:sz w:val="28"/>
+                <w:szCs w:val="28"/>
+                <w:lang w:val="en-US"/>
+              </w:rPr>
+            </w:r>
+          </w:p>
+        </w:tc>
+        <w:tc>
+          <w:tcPr>
+            <w:tcW w:w="919" w:type="dxa"/>
+            <w:tcBorders/>
+          </w:tcPr>
+          <w:p>
+            <w:pPr>
+              <w:pStyle w:val="Normal"/>
+              <w:widowControl/>
+              <w:suppressAutoHyphens w:val="true"/>
+              <w:spacing w:lineRule="auto" w:line="240" w:before="0" w:after="0"/>
+              <w:jc w:val="left"/>
+              <w:rPr>
+                <w:rFonts w:ascii="Times New Roman" w:hAnsi="Times New Roman" w:cs="Times New Roman"/>
+                <w:sz w:val="28"/>
+                <w:szCs w:val="28"/>
+                <w:lang w:val="en-US"/>
+              </w:rPr>
+            </w:pPr>
+            <w:r>
+              <w:rPr>
+                <w:rFonts w:eastAsia="Calibri" w:cs="Times New Roman" w:ascii="Times New Roman" w:hAnsi="Times New Roman"/>
+                <w:kern w:val="0"/>
+                <w:sz w:val="28"/>
+                <w:szCs w:val="28"/>
+                <w:lang w:val="en-US" w:eastAsia="en-US" w:bidi="ar-SA"/>
+              </w:rPr>
+              <w:t>2.3</w:t>
+            </w:r>
+          </w:p>
+        </w:tc>
+        <w:tc>
+          <w:tcPr>
+            <w:tcW w:w="4898" w:type="dxa"/>
+            <w:gridSpan w:val="3"/>
+            <w:tcBorders/>
+          </w:tcPr>
+          <w:p>
+            <w:pPr>
+              <w:pStyle w:val="Normal"/>
+              <w:widowControl/>
+              <w:suppressAutoHyphens w:val="true"/>
+              <w:spacing w:lineRule="auto" w:line="240" w:before="0" w:after="0"/>
+              <w:jc w:val="left"/>
+              <w:rPr>
+                <w:rFonts w:ascii="Times New Roman" w:hAnsi="Times New Roman" w:cs="Times New Roman"/>
+                <w:sz w:val="28"/>
+                <w:szCs w:val="28"/>
+                <w:lang w:val="en-US"/>
+              </w:rPr>
+            </w:pPr>
+            <w:r>
+              <w:rPr>
+                <w:rFonts w:eastAsia="Calibri" w:cs="Times New Roman" w:ascii="Times New Roman" w:hAnsi="Times New Roman"/>
+                <w:kern w:val="0"/>
+                <w:sz w:val="28"/>
+                <w:szCs w:val="28"/>
+                <w:lang w:val="en-US" w:eastAsia="en-US" w:bidi="ar-SA"/>
+              </w:rPr>
+              <w:t>Validation</w:t>
+            </w:r>
+          </w:p>
+        </w:tc>
+        <w:tc>
+          <w:tcPr>
+            <w:tcW w:w="2368" w:type="dxa"/>
+            <w:tcBorders/>
+          </w:tcPr>
+          <w:p>
+            <w:pPr>
+              <w:pStyle w:val="Normal"/>
+              <w:widowControl/>
+              <w:suppressAutoHyphens w:val="true"/>
+              <w:spacing w:lineRule="auto" w:line="240" w:before="0" w:after="0"/>
+              <w:jc w:val="left"/>
+              <w:rPr>
+                <w:rFonts w:ascii="Times New Roman" w:hAnsi="Times New Roman" w:cs="Times New Roman"/>
+                <w:sz w:val="28"/>
+                <w:szCs w:val="28"/>
+                <w:lang w:val="en-US"/>
+              </w:rPr>
+            </w:pPr>
+            <w:r>
+              <w:rPr>
+                <w:rFonts w:cs="Times New Roman" w:ascii="Times New Roman" w:hAnsi="Times New Roman"/>
+                <w:sz w:val="28"/>
+                <w:szCs w:val="28"/>
+                <w:lang w:val="en-US"/>
+              </w:rPr>
+            </w:r>
+          </w:p>
+        </w:tc>
+      </w:tr>
+      <w:tr>
+        <w:trPr>
+          <w:trHeight w:val="407" w:hRule="atLeast"/>
+        </w:trPr>
+        <w:tc>
+          <w:tcPr>
+            <w:tcW w:w="833" w:type="dxa"/>
+            <w:tcBorders/>
+          </w:tcPr>
+          <w:p>
+            <w:pPr>
+              <w:pStyle w:val="Normal"/>
+              <w:widowControl/>
+              <w:suppressAutoHyphens w:val="true"/>
+              <w:spacing w:lineRule="auto" w:line="240" w:before="0" w:after="0"/>
+              <w:jc w:val="left"/>
+              <w:rPr>
+                <w:rFonts w:ascii="Times New Roman" w:hAnsi="Times New Roman" w:cs="Times New Roman"/>
+                <w:sz w:val="28"/>
+                <w:szCs w:val="28"/>
+                <w:lang w:val="en-US"/>
+              </w:rPr>
+            </w:pPr>
+            <w:r>
+              <w:rPr>
+                <w:rFonts w:cs="Times New Roman" w:ascii="Times New Roman" w:hAnsi="Times New Roman"/>
+                <w:sz w:val="28"/>
+                <w:szCs w:val="28"/>
+                <w:lang w:val="en-US"/>
+              </w:rPr>
+            </w:r>
+          </w:p>
+        </w:tc>
+        <w:tc>
+          <w:tcPr>
+            <w:tcW w:w="919" w:type="dxa"/>
+            <w:tcBorders/>
+          </w:tcPr>
+          <w:p>
+            <w:pPr>
+              <w:pStyle w:val="Normal"/>
+              <w:widowControl/>
+              <w:suppressAutoHyphens w:val="true"/>
+              <w:spacing w:lineRule="auto" w:line="240" w:before="0" w:after="0"/>
+              <w:jc w:val="left"/>
+              <w:rPr>
+                <w:rFonts w:ascii="Times New Roman" w:hAnsi="Times New Roman" w:cs="Times New Roman"/>
+                <w:sz w:val="28"/>
+                <w:szCs w:val="28"/>
+                <w:lang w:val="en-US"/>
+              </w:rPr>
+            </w:pPr>
+            <w:r>
+              <w:rPr>
+                <w:rFonts w:eastAsia="Calibri" w:cs="Times New Roman" w:ascii="Times New Roman" w:hAnsi="Times New Roman"/>
+                <w:kern w:val="0"/>
+                <w:sz w:val="28"/>
+                <w:szCs w:val="28"/>
+                <w:lang w:val="en-US" w:eastAsia="en-US" w:bidi="ar-SA"/>
+              </w:rPr>
+              <w:t>2.4</w:t>
+            </w:r>
+          </w:p>
+        </w:tc>
+        <w:tc>
+          <w:tcPr>
+            <w:tcW w:w="4898" w:type="dxa"/>
+            <w:gridSpan w:val="3"/>
+            <w:tcBorders/>
+          </w:tcPr>
+          <w:p>
+            <w:pPr>
+              <w:pStyle w:val="Normal"/>
+              <w:widowControl/>
+              <w:suppressAutoHyphens w:val="true"/>
+              <w:spacing w:lineRule="auto" w:line="240" w:before="0" w:after="0"/>
+              <w:jc w:val="left"/>
+              <w:rPr>
+                <w:rFonts w:ascii="Times New Roman" w:hAnsi="Times New Roman" w:cs="Times New Roman"/>
+                <w:sz w:val="28"/>
+                <w:szCs w:val="28"/>
+                <w:lang w:val="en-US"/>
+              </w:rPr>
+            </w:pPr>
+            <w:r>
+              <w:rPr>
+                <w:rFonts w:eastAsia="Calibri" w:cs="Times New Roman" w:ascii="Times New Roman" w:hAnsi="Times New Roman"/>
+                <w:kern w:val="0"/>
+                <w:sz w:val="28"/>
+                <w:szCs w:val="28"/>
+                <w:lang w:val="en-US" w:eastAsia="en-US" w:bidi="ar-SA"/>
+              </w:rPr>
+              <w:t>SDLC Model to be used</w:t>
+            </w:r>
+          </w:p>
+        </w:tc>
+        <w:tc>
+          <w:tcPr>
+            <w:tcW w:w="2368" w:type="dxa"/>
             <w:tcBorders/>
           </w:tcPr>
           <w:p>
@@ -1805,67 +2057,41 @@
         <w:trPr/>
         <w:tc>
           <w:tcPr>
-            <w:tcW w:w="834" w:type="dxa"/>
-            <w:tcBorders/>
-          </w:tcPr>
-          <w:p>
-            <w:pPr>
-              <w:pStyle w:val="Normal"/>
-              <w:widowControl/>
-              <w:suppressAutoHyphens w:val="true"/>
-              <w:spacing w:lineRule="auto" w:line="240" w:before="0" w:after="0"/>
-              <w:jc w:val="left"/>
-              <w:rPr>
-                <w:rFonts w:ascii="Times New Roman" w:hAnsi="Times New Roman" w:cs="Times New Roman"/>
-                <w:sz w:val="28"/>
-                <w:szCs w:val="28"/>
-                <w:lang w:val="en-US"/>
-              </w:rPr>
-            </w:pPr>
-            <w:r>
-              <w:rPr>
-                <w:rFonts w:cs="Times New Roman" w:ascii="Times New Roman" w:hAnsi="Times New Roman"/>
-                <w:sz w:val="28"/>
-                <w:szCs w:val="28"/>
-                <w:lang w:val="en-US"/>
-              </w:rPr>
-            </w:r>
-          </w:p>
-        </w:tc>
-        <w:tc>
-          <w:tcPr>
-            <w:tcW w:w="923" w:type="dxa"/>
-            <w:tcBorders/>
-          </w:tcPr>
-          <w:p>
-            <w:pPr>
-              <w:pStyle w:val="Normal"/>
-              <w:widowControl/>
-              <w:suppressAutoHyphens w:val="true"/>
-              <w:spacing w:lineRule="auto" w:line="240" w:before="0" w:after="0"/>
-              <w:jc w:val="left"/>
-              <w:rPr>
-                <w:rFonts w:ascii="Times New Roman" w:hAnsi="Times New Roman" w:cs="Times New Roman"/>
-                <w:sz w:val="28"/>
-                <w:szCs w:val="28"/>
-                <w:lang w:val="en-US"/>
-              </w:rPr>
-            </w:pPr>
-            <w:r>
-              <w:rPr>
-                <w:rFonts w:eastAsia="Calibri" w:cs="Times New Roman" w:ascii="Times New Roman" w:hAnsi="Times New Roman"/>
-                <w:kern w:val="0"/>
-                <w:sz w:val="28"/>
-                <w:szCs w:val="28"/>
-                <w:lang w:val="en-US" w:eastAsia="en-US" w:bidi="ar-SA"/>
-              </w:rPr>
-              <w:t>2.3</w:t>
-            </w:r>
-          </w:p>
-        </w:tc>
-        <w:tc>
-          <w:tcPr>
-            <w:tcW w:w="4895" w:type="dxa"/>
+            <w:tcW w:w="1752" w:type="dxa"/>
+            <w:gridSpan w:val="2"/>
+            <w:tcBorders/>
+          </w:tcPr>
+          <w:p>
+            <w:pPr>
+              <w:pStyle w:val="Normal"/>
+              <w:widowControl/>
+              <w:suppressAutoHyphens w:val="true"/>
+              <w:spacing w:lineRule="auto" w:line="240" w:before="0" w:after="0"/>
+              <w:jc w:val="left"/>
+              <w:rPr>
+                <w:rFonts w:ascii="Times New Roman" w:hAnsi="Times New Roman" w:cs="Times New Roman"/>
+                <w:b/>
+                <w:sz w:val="28"/>
+                <w:szCs w:val="28"/>
+                <w:lang w:val="en-US"/>
+              </w:rPr>
+            </w:pPr>
+            <w:r>
+              <w:rPr>
+                <w:rFonts w:eastAsia="Calibri" w:cs="Times New Roman" w:ascii="Times New Roman" w:hAnsi="Times New Roman"/>
+                <w:b/>
+                <w:kern w:val="0"/>
+                <w:sz w:val="28"/>
+                <w:szCs w:val="28"/>
+                <w:lang w:val="en-US" w:eastAsia="en-US" w:bidi="ar-SA"/>
+              </w:rPr>
+              <w:t>Chapter 3</w:t>
+            </w:r>
+          </w:p>
+        </w:tc>
+        <w:tc>
+          <w:tcPr>
+            <w:tcW w:w="4898" w:type="dxa"/>
             <w:gridSpan w:val="3"/>
             <w:tcBorders/>
           </w:tcPr>
@@ -1891,13 +2117,13 @@
                 <w:szCs w:val="28"/>
                 <w:lang w:val="en-US" w:eastAsia="en-US" w:bidi="ar-SA"/>
               </w:rPr>
-              <w:t>Validation</w:t>
-            </w:r>
-          </w:p>
-        </w:tc>
-        <w:tc>
-          <w:tcPr>
-            <w:tcW w:w="2364" w:type="dxa"/>
+              <w:t>System design</w:t>
+            </w:r>
+          </w:p>
+        </w:tc>
+        <w:tc>
+          <w:tcPr>
+            <w:tcW w:w="2368" w:type="dxa"/>
             <w:tcBorders/>
           </w:tcPr>
           <w:p>
@@ -1929,7 +2155,7 @@
         <w:trPr/>
         <w:tc>
           <w:tcPr>
-            <w:tcW w:w="834" w:type="dxa"/>
+            <w:tcW w:w="833" w:type="dxa"/>
             <w:tcBorders/>
           </w:tcPr>
           <w:p>
@@ -1958,38 +2184,38 @@
         </w:tc>
         <w:tc>
           <w:tcPr>
-            <w:tcW w:w="923" w:type="dxa"/>
-            <w:tcBorders/>
-          </w:tcPr>
-          <w:p>
-            <w:pPr>
-              <w:pStyle w:val="Normal"/>
-              <w:widowControl/>
-              <w:suppressAutoHyphens w:val="true"/>
-              <w:spacing w:lineRule="auto" w:line="240" w:before="0" w:after="0"/>
-              <w:jc w:val="left"/>
-              <w:rPr>
-                <w:rFonts w:ascii="Times New Roman" w:hAnsi="Times New Roman" w:cs="Times New Roman"/>
-                <w:sz w:val="28"/>
-                <w:szCs w:val="28"/>
-                <w:lang w:val="en-US"/>
-              </w:rPr>
-            </w:pPr>
-            <w:r>
-              <w:rPr>
-                <w:rFonts w:eastAsia="Calibri" w:cs="Times New Roman" w:ascii="Times New Roman" w:hAnsi="Times New Roman"/>
-                <w:kern w:val="0"/>
-                <w:sz w:val="28"/>
-                <w:szCs w:val="28"/>
-                <w:lang w:val="en-US" w:eastAsia="en-US" w:bidi="ar-SA"/>
-              </w:rPr>
-              <w:t>2.4</w:t>
-            </w:r>
-          </w:p>
-        </w:tc>
-        <w:tc>
-          <w:tcPr>
-            <w:tcW w:w="4895" w:type="dxa"/>
+            <w:tcW w:w="919" w:type="dxa"/>
+            <w:tcBorders/>
+          </w:tcPr>
+          <w:p>
+            <w:pPr>
+              <w:pStyle w:val="Normal"/>
+              <w:widowControl/>
+              <w:suppressAutoHyphens w:val="true"/>
+              <w:spacing w:lineRule="auto" w:line="240" w:before="0" w:after="0"/>
+              <w:jc w:val="left"/>
+              <w:rPr>
+                <w:rFonts w:ascii="Times New Roman" w:hAnsi="Times New Roman" w:cs="Times New Roman"/>
+                <w:sz w:val="28"/>
+                <w:szCs w:val="28"/>
+                <w:lang w:val="en-US"/>
+              </w:rPr>
+            </w:pPr>
+            <w:r>
+              <w:rPr>
+                <w:rFonts w:eastAsia="Calibri" w:cs="Times New Roman" w:ascii="Times New Roman" w:hAnsi="Times New Roman"/>
+                <w:kern w:val="0"/>
+                <w:sz w:val="28"/>
+                <w:szCs w:val="28"/>
+                <w:lang w:val="en-US" w:eastAsia="en-US" w:bidi="ar-SA"/>
+              </w:rPr>
+              <w:t>3.1</w:t>
+            </w:r>
+          </w:p>
+        </w:tc>
+        <w:tc>
+          <w:tcPr>
+            <w:tcW w:w="4898" w:type="dxa"/>
             <w:gridSpan w:val="3"/>
             <w:tcBorders/>
           </w:tcPr>
@@ -2015,13 +2241,13 @@
                 <w:szCs w:val="28"/>
                 <w:lang w:val="en-US" w:eastAsia="en-US" w:bidi="ar-SA"/>
               </w:rPr>
-              <w:t>SDLC Model to be used</w:t>
-            </w:r>
-          </w:p>
-        </w:tc>
-        <w:tc>
-          <w:tcPr>
-            <w:tcW w:w="2364" w:type="dxa"/>
+              <w:t>Design approach (function oriented or Object oriented)</w:t>
+            </w:r>
+          </w:p>
+        </w:tc>
+        <w:tc>
+          <w:tcPr>
+            <w:tcW w:w="2368" w:type="dxa"/>
             <w:tcBorders/>
           </w:tcPr>
           <w:p>
@@ -2053,41 +2279,67 @@
         <w:trPr/>
         <w:tc>
           <w:tcPr>
-            <w:tcW w:w="1757" w:type="dxa"/>
-            <w:gridSpan w:val="2"/>
-            <w:tcBorders/>
-          </w:tcPr>
-          <w:p>
-            <w:pPr>
-              <w:pStyle w:val="Normal"/>
-              <w:widowControl/>
-              <w:suppressAutoHyphens w:val="true"/>
-              <w:spacing w:lineRule="auto" w:line="240" w:before="0" w:after="0"/>
-              <w:jc w:val="left"/>
-              <w:rPr>
-                <w:rFonts w:ascii="Times New Roman" w:hAnsi="Times New Roman" w:cs="Times New Roman"/>
-                <w:b/>
-                <w:sz w:val="28"/>
-                <w:szCs w:val="28"/>
-                <w:lang w:val="en-US"/>
-              </w:rPr>
-            </w:pPr>
-            <w:r>
-              <w:rPr>
-                <w:rFonts w:eastAsia="Calibri" w:cs="Times New Roman" w:ascii="Times New Roman" w:hAnsi="Times New Roman"/>
-                <w:b/>
-                <w:kern w:val="0"/>
-                <w:sz w:val="28"/>
-                <w:szCs w:val="28"/>
-                <w:lang w:val="en-US" w:eastAsia="en-US" w:bidi="ar-SA"/>
-              </w:rPr>
-              <w:t>Chapter 3</w:t>
-            </w:r>
-          </w:p>
-        </w:tc>
-        <w:tc>
-          <w:tcPr>
-            <w:tcW w:w="4895" w:type="dxa"/>
+            <w:tcW w:w="833" w:type="dxa"/>
+            <w:tcBorders/>
+          </w:tcPr>
+          <w:p>
+            <w:pPr>
+              <w:pStyle w:val="Normal"/>
+              <w:widowControl/>
+              <w:suppressAutoHyphens w:val="true"/>
+              <w:spacing w:lineRule="auto" w:line="240" w:before="0" w:after="0"/>
+              <w:jc w:val="left"/>
+              <w:rPr>
+                <w:rFonts w:ascii="Times New Roman" w:hAnsi="Times New Roman" w:cs="Times New Roman"/>
+                <w:sz w:val="28"/>
+                <w:szCs w:val="28"/>
+                <w:lang w:val="en-US"/>
+              </w:rPr>
+            </w:pPr>
+            <w:r>
+              <w:rPr>
+                <w:rFonts w:cs="Times New Roman" w:ascii="Times New Roman" w:hAnsi="Times New Roman"/>
+                <w:sz w:val="28"/>
+                <w:szCs w:val="28"/>
+                <w:lang w:val="en-US"/>
+              </w:rPr>
+            </w:r>
+          </w:p>
+        </w:tc>
+        <w:tc>
+          <w:tcPr>
+            <w:tcW w:w="919" w:type="dxa"/>
+            <w:tcBorders/>
+          </w:tcPr>
+          <w:p>
+            <w:pPr>
+              <w:pStyle w:val="Normal"/>
+              <w:widowControl/>
+              <w:suppressAutoHyphens w:val="true"/>
+              <w:spacing w:lineRule="auto" w:line="240" w:before="0" w:after="0"/>
+              <w:jc w:val="left"/>
+              <w:rPr>
+                <w:rFonts w:ascii="Times New Roman" w:hAnsi="Times New Roman" w:cs="Times New Roman"/>
+                <w:sz w:val="28"/>
+                <w:szCs w:val="28"/>
+                <w:lang w:val="en-US"/>
+              </w:rPr>
+            </w:pPr>
+            <w:r>
+              <w:rPr>
+                <w:rFonts w:eastAsia="Calibri" w:cs="Times New Roman" w:ascii="Times New Roman" w:hAnsi="Times New Roman"/>
+                <w:kern w:val="0"/>
+                <w:sz w:val="28"/>
+                <w:szCs w:val="28"/>
+                <w:lang w:val="en-US" w:eastAsia="en-US" w:bidi="ar-SA"/>
+              </w:rPr>
+              <w:t>3.2</w:t>
+            </w:r>
+          </w:p>
+        </w:tc>
+        <w:tc>
+          <w:tcPr>
+            <w:tcW w:w="4898" w:type="dxa"/>
             <w:gridSpan w:val="3"/>
             <w:tcBorders/>
           </w:tcPr>
@@ -2113,13 +2365,13 @@
                 <w:szCs w:val="28"/>
                 <w:lang w:val="en-US" w:eastAsia="en-US" w:bidi="ar-SA"/>
               </w:rPr>
-              <w:t>System design</w:t>
-            </w:r>
-          </w:p>
-        </w:tc>
-        <w:tc>
-          <w:tcPr>
-            <w:tcW w:w="2364" w:type="dxa"/>
+              <w:t>Detail design</w:t>
+            </w:r>
+          </w:p>
+        </w:tc>
+        <w:tc>
+          <w:tcPr>
+            <w:tcW w:w="2368" w:type="dxa"/>
             <w:tcBorders/>
           </w:tcPr>
           <w:p>
@@ -2151,7 +2403,7 @@
         <w:trPr/>
         <w:tc>
           <w:tcPr>
-            <w:tcW w:w="834" w:type="dxa"/>
+            <w:tcW w:w="833" w:type="dxa"/>
             <w:tcBorders/>
           </w:tcPr>
           <w:p>
@@ -2180,38 +2432,38 @@
         </w:tc>
         <w:tc>
           <w:tcPr>
-            <w:tcW w:w="923" w:type="dxa"/>
-            <w:tcBorders/>
-          </w:tcPr>
-          <w:p>
-            <w:pPr>
-              <w:pStyle w:val="Normal"/>
-              <w:widowControl/>
-              <w:suppressAutoHyphens w:val="true"/>
-              <w:spacing w:lineRule="auto" w:line="240" w:before="0" w:after="0"/>
-              <w:jc w:val="left"/>
-              <w:rPr>
-                <w:rFonts w:ascii="Times New Roman" w:hAnsi="Times New Roman" w:cs="Times New Roman"/>
-                <w:sz w:val="28"/>
-                <w:szCs w:val="28"/>
-                <w:lang w:val="en-US"/>
-              </w:rPr>
-            </w:pPr>
-            <w:r>
-              <w:rPr>
-                <w:rFonts w:eastAsia="Calibri" w:cs="Times New Roman" w:ascii="Times New Roman" w:hAnsi="Times New Roman"/>
-                <w:kern w:val="0"/>
-                <w:sz w:val="28"/>
-                <w:szCs w:val="28"/>
-                <w:lang w:val="en-US" w:eastAsia="en-US" w:bidi="ar-SA"/>
-              </w:rPr>
-              <w:t>3.1</w:t>
-            </w:r>
-          </w:p>
-        </w:tc>
-        <w:tc>
-          <w:tcPr>
-            <w:tcW w:w="4895" w:type="dxa"/>
+            <w:tcW w:w="919" w:type="dxa"/>
+            <w:tcBorders/>
+          </w:tcPr>
+          <w:p>
+            <w:pPr>
+              <w:pStyle w:val="Normal"/>
+              <w:widowControl/>
+              <w:suppressAutoHyphens w:val="true"/>
+              <w:spacing w:lineRule="auto" w:line="240" w:before="0" w:after="0"/>
+              <w:jc w:val="left"/>
+              <w:rPr>
+                <w:rFonts w:ascii="Times New Roman" w:hAnsi="Times New Roman" w:cs="Times New Roman"/>
+                <w:sz w:val="28"/>
+                <w:szCs w:val="28"/>
+                <w:lang w:val="en-US"/>
+              </w:rPr>
+            </w:pPr>
+            <w:r>
+              <w:rPr>
+                <w:rFonts w:eastAsia="Calibri" w:cs="Times New Roman" w:ascii="Times New Roman" w:hAnsi="Times New Roman"/>
+                <w:kern w:val="0"/>
+                <w:sz w:val="28"/>
+                <w:szCs w:val="28"/>
+                <w:lang w:val="en-US" w:eastAsia="en-US" w:bidi="ar-SA"/>
+              </w:rPr>
+              <w:t>3.3</w:t>
+            </w:r>
+          </w:p>
+        </w:tc>
+        <w:tc>
+          <w:tcPr>
+            <w:tcW w:w="4898" w:type="dxa"/>
             <w:gridSpan w:val="3"/>
             <w:tcBorders/>
           </w:tcPr>
@@ -2237,13 +2489,38 @@
                 <w:szCs w:val="28"/>
                 <w:lang w:val="en-US" w:eastAsia="en-US" w:bidi="ar-SA"/>
               </w:rPr>
-              <w:t>Design approach (function oriented or Object oriented)</w:t>
-            </w:r>
-          </w:p>
-        </w:tc>
-        <w:tc>
-          <w:tcPr>
-            <w:tcW w:w="2364" w:type="dxa"/>
+              <w:t>System Design using various structured design tools such as:</w:t>
+            </w:r>
+          </w:p>
+          <w:p>
+            <w:pPr>
+              <w:pStyle w:val="Normal"/>
+              <w:widowControl/>
+              <w:suppressAutoHyphens w:val="true"/>
+              <w:spacing w:lineRule="auto" w:line="240" w:before="0" w:after="0"/>
+              <w:jc w:val="left"/>
+              <w:rPr>
+                <w:rFonts w:ascii="Times New Roman" w:hAnsi="Times New Roman" w:cs="Times New Roman"/>
+                <w:sz w:val="28"/>
+                <w:szCs w:val="28"/>
+                <w:lang w:val="en-US"/>
+              </w:rPr>
+            </w:pPr>
+            <w:r>
+              <w:rPr>
+                <w:rFonts w:eastAsia="Calibri" w:cs="Times New Roman" w:ascii="Times New Roman" w:hAnsi="Times New Roman"/>
+                <w:kern w:val="0"/>
+                <w:sz w:val="28"/>
+                <w:szCs w:val="28"/>
+                <w:lang w:val="en-US" w:eastAsia="en-US" w:bidi="ar-SA"/>
+              </w:rPr>
+              <w:t>(DFD’s, Data Dictionary, Structured charts, Flow Charts or UML)</w:t>
+            </w:r>
+          </w:p>
+        </w:tc>
+        <w:tc>
+          <w:tcPr>
+            <w:tcW w:w="2368" w:type="dxa"/>
             <w:tcBorders/>
           </w:tcPr>
           <w:p>
@@ -2275,7 +2552,7 @@
         <w:trPr/>
         <w:tc>
           <w:tcPr>
-            <w:tcW w:w="834" w:type="dxa"/>
+            <w:tcW w:w="833" w:type="dxa"/>
             <w:tcBorders/>
           </w:tcPr>
           <w:p>
@@ -2304,38 +2581,38 @@
         </w:tc>
         <w:tc>
           <w:tcPr>
-            <w:tcW w:w="923" w:type="dxa"/>
-            <w:tcBorders/>
-          </w:tcPr>
-          <w:p>
-            <w:pPr>
-              <w:pStyle w:val="Normal"/>
-              <w:widowControl/>
-              <w:suppressAutoHyphens w:val="true"/>
-              <w:spacing w:lineRule="auto" w:line="240" w:before="0" w:after="0"/>
-              <w:jc w:val="left"/>
-              <w:rPr>
-                <w:rFonts w:ascii="Times New Roman" w:hAnsi="Times New Roman" w:cs="Times New Roman"/>
-                <w:sz w:val="28"/>
-                <w:szCs w:val="28"/>
-                <w:lang w:val="en-US"/>
-              </w:rPr>
-            </w:pPr>
-            <w:r>
-              <w:rPr>
-                <w:rFonts w:eastAsia="Calibri" w:cs="Times New Roman" w:ascii="Times New Roman" w:hAnsi="Times New Roman"/>
-                <w:kern w:val="0"/>
-                <w:sz w:val="28"/>
-                <w:szCs w:val="28"/>
-                <w:lang w:val="en-US" w:eastAsia="en-US" w:bidi="ar-SA"/>
-              </w:rPr>
-              <w:t>3.2</w:t>
-            </w:r>
-          </w:p>
-        </w:tc>
-        <w:tc>
-          <w:tcPr>
-            <w:tcW w:w="4895" w:type="dxa"/>
+            <w:tcW w:w="919" w:type="dxa"/>
+            <w:tcBorders/>
+          </w:tcPr>
+          <w:p>
+            <w:pPr>
+              <w:pStyle w:val="Normal"/>
+              <w:widowControl/>
+              <w:suppressAutoHyphens w:val="true"/>
+              <w:spacing w:lineRule="auto" w:line="240" w:before="0" w:after="0"/>
+              <w:jc w:val="left"/>
+              <w:rPr>
+                <w:rFonts w:ascii="Times New Roman" w:hAnsi="Times New Roman" w:cs="Times New Roman"/>
+                <w:sz w:val="28"/>
+                <w:szCs w:val="28"/>
+                <w:lang w:val="en-US"/>
+              </w:rPr>
+            </w:pPr>
+            <w:r>
+              <w:rPr>
+                <w:rFonts w:eastAsia="Calibri" w:cs="Times New Roman" w:ascii="Times New Roman" w:hAnsi="Times New Roman"/>
+                <w:kern w:val="0"/>
+                <w:sz w:val="28"/>
+                <w:szCs w:val="28"/>
+                <w:lang w:val="en-US" w:eastAsia="en-US" w:bidi="ar-SA"/>
+              </w:rPr>
+              <w:t>3.4</w:t>
+            </w:r>
+          </w:p>
+        </w:tc>
+        <w:tc>
+          <w:tcPr>
+            <w:tcW w:w="4898" w:type="dxa"/>
             <w:gridSpan w:val="3"/>
             <w:tcBorders/>
           </w:tcPr>
@@ -2361,13 +2638,13 @@
                 <w:szCs w:val="28"/>
                 <w:lang w:val="en-US" w:eastAsia="en-US" w:bidi="ar-SA"/>
               </w:rPr>
-              <w:t>Detail design</w:t>
-            </w:r>
-          </w:p>
-        </w:tc>
-        <w:tc>
-          <w:tcPr>
-            <w:tcW w:w="2364" w:type="dxa"/>
+              <w:t>User Interface design</w:t>
+            </w:r>
+          </w:p>
+        </w:tc>
+        <w:tc>
+          <w:tcPr>
+            <w:tcW w:w="2368" w:type="dxa"/>
             <w:tcBorders/>
           </w:tcPr>
           <w:p>
@@ -2399,7 +2676,7 @@
         <w:trPr/>
         <w:tc>
           <w:tcPr>
-            <w:tcW w:w="834" w:type="dxa"/>
+            <w:tcW w:w="833" w:type="dxa"/>
             <w:tcBorders/>
           </w:tcPr>
           <w:p>
@@ -2428,38 +2705,38 @@
         </w:tc>
         <w:tc>
           <w:tcPr>
-            <w:tcW w:w="923" w:type="dxa"/>
-            <w:tcBorders/>
-          </w:tcPr>
-          <w:p>
-            <w:pPr>
-              <w:pStyle w:val="Normal"/>
-              <w:widowControl/>
-              <w:suppressAutoHyphens w:val="true"/>
-              <w:spacing w:lineRule="auto" w:line="240" w:before="0" w:after="0"/>
-              <w:jc w:val="left"/>
-              <w:rPr>
-                <w:rFonts w:ascii="Times New Roman" w:hAnsi="Times New Roman" w:cs="Times New Roman"/>
-                <w:sz w:val="28"/>
-                <w:szCs w:val="28"/>
-                <w:lang w:val="en-US"/>
-              </w:rPr>
-            </w:pPr>
-            <w:r>
-              <w:rPr>
-                <w:rFonts w:eastAsia="Calibri" w:cs="Times New Roman" w:ascii="Times New Roman" w:hAnsi="Times New Roman"/>
-                <w:kern w:val="0"/>
-                <w:sz w:val="28"/>
-                <w:szCs w:val="28"/>
-                <w:lang w:val="en-US" w:eastAsia="en-US" w:bidi="ar-SA"/>
-              </w:rPr>
-              <w:t>3.3</w:t>
-            </w:r>
-          </w:p>
-        </w:tc>
-        <w:tc>
-          <w:tcPr>
-            <w:tcW w:w="4895" w:type="dxa"/>
+            <w:tcW w:w="919" w:type="dxa"/>
+            <w:tcBorders/>
+          </w:tcPr>
+          <w:p>
+            <w:pPr>
+              <w:pStyle w:val="Normal"/>
+              <w:widowControl/>
+              <w:suppressAutoHyphens w:val="true"/>
+              <w:spacing w:lineRule="auto" w:line="240" w:before="0" w:after="0"/>
+              <w:jc w:val="left"/>
+              <w:rPr>
+                <w:rFonts w:ascii="Times New Roman" w:hAnsi="Times New Roman" w:cs="Times New Roman"/>
+                <w:sz w:val="28"/>
+                <w:szCs w:val="28"/>
+                <w:lang w:val="en-US"/>
+              </w:rPr>
+            </w:pPr>
+            <w:r>
+              <w:rPr>
+                <w:rFonts w:eastAsia="Calibri" w:cs="Times New Roman" w:ascii="Times New Roman" w:hAnsi="Times New Roman"/>
+                <w:kern w:val="0"/>
+                <w:sz w:val="28"/>
+                <w:szCs w:val="28"/>
+                <w:lang w:val="en-US" w:eastAsia="en-US" w:bidi="ar-SA"/>
+              </w:rPr>
+              <w:t>3.5</w:t>
+            </w:r>
+          </w:p>
+        </w:tc>
+        <w:tc>
+          <w:tcPr>
+            <w:tcW w:w="4898" w:type="dxa"/>
             <w:gridSpan w:val="3"/>
             <w:tcBorders/>
           </w:tcPr>
@@ -2485,38 +2762,13 @@
                 <w:szCs w:val="28"/>
                 <w:lang w:val="en-US" w:eastAsia="en-US" w:bidi="ar-SA"/>
               </w:rPr>
-              <w:t>System Design using various structured design tools such as:</w:t>
-            </w:r>
-          </w:p>
-          <w:p>
-            <w:pPr>
-              <w:pStyle w:val="Normal"/>
-              <w:widowControl/>
-              <w:suppressAutoHyphens w:val="true"/>
-              <w:spacing w:lineRule="auto" w:line="240" w:before="0" w:after="0"/>
-              <w:jc w:val="left"/>
-              <w:rPr>
-                <w:rFonts w:ascii="Times New Roman" w:hAnsi="Times New Roman" w:cs="Times New Roman"/>
-                <w:sz w:val="28"/>
-                <w:szCs w:val="28"/>
-                <w:lang w:val="en-US"/>
-              </w:rPr>
-            </w:pPr>
-            <w:r>
-              <w:rPr>
-                <w:rFonts w:eastAsia="Calibri" w:cs="Times New Roman" w:ascii="Times New Roman" w:hAnsi="Times New Roman"/>
-                <w:kern w:val="0"/>
-                <w:sz w:val="28"/>
-                <w:szCs w:val="28"/>
-                <w:lang w:val="en-US" w:eastAsia="en-US" w:bidi="ar-SA"/>
-              </w:rPr>
-              <w:t>( DFD’s, Data Dictionary, Structured charts, Flow Charts or UML)</w:t>
-            </w:r>
-          </w:p>
-        </w:tc>
-        <w:tc>
-          <w:tcPr>
-            <w:tcW w:w="2364" w:type="dxa"/>
+              <w:t>Database Design</w:t>
+            </w:r>
+          </w:p>
+        </w:tc>
+        <w:tc>
+          <w:tcPr>
+            <w:tcW w:w="2368" w:type="dxa"/>
             <w:tcBorders/>
           </w:tcPr>
           <w:p>
@@ -2548,7 +2800,7 @@
         <w:trPr/>
         <w:tc>
           <w:tcPr>
-            <w:tcW w:w="834" w:type="dxa"/>
+            <w:tcW w:w="833" w:type="dxa"/>
             <w:tcBorders/>
           </w:tcPr>
           <w:p>
@@ -2577,70 +2829,99 @@
         </w:tc>
         <w:tc>
           <w:tcPr>
-            <w:tcW w:w="923" w:type="dxa"/>
-            <w:tcBorders/>
-          </w:tcPr>
-          <w:p>
-            <w:pPr>
-              <w:pStyle w:val="Normal"/>
-              <w:widowControl/>
-              <w:suppressAutoHyphens w:val="true"/>
-              <w:spacing w:lineRule="auto" w:line="240" w:before="0" w:after="0"/>
-              <w:jc w:val="left"/>
-              <w:rPr>
-                <w:rFonts w:ascii="Times New Roman" w:hAnsi="Times New Roman" w:cs="Times New Roman"/>
-                <w:sz w:val="28"/>
-                <w:szCs w:val="28"/>
-                <w:lang w:val="en-US"/>
-              </w:rPr>
-            </w:pPr>
-            <w:r>
-              <w:rPr>
-                <w:rFonts w:eastAsia="Calibri" w:cs="Times New Roman" w:ascii="Times New Roman" w:hAnsi="Times New Roman"/>
-                <w:kern w:val="0"/>
-                <w:sz w:val="28"/>
-                <w:szCs w:val="28"/>
-                <w:lang w:val="en-US" w:eastAsia="en-US" w:bidi="ar-SA"/>
-              </w:rPr>
-              <w:t>3.4</w:t>
-            </w:r>
-          </w:p>
-        </w:tc>
-        <w:tc>
-          <w:tcPr>
-            <w:tcW w:w="4895" w:type="dxa"/>
-            <w:gridSpan w:val="3"/>
-            <w:tcBorders/>
-          </w:tcPr>
-          <w:p>
-            <w:pPr>
-              <w:pStyle w:val="Normal"/>
-              <w:widowControl/>
-              <w:suppressAutoHyphens w:val="true"/>
-              <w:spacing w:lineRule="auto" w:line="240" w:before="0" w:after="0"/>
-              <w:jc w:val="left"/>
-              <w:rPr>
-                <w:rFonts w:ascii="Times New Roman" w:hAnsi="Times New Roman" w:cs="Times New Roman"/>
-                <w:sz w:val="28"/>
-                <w:szCs w:val="28"/>
-                <w:lang w:val="en-US"/>
-              </w:rPr>
-            </w:pPr>
-            <w:r>
-              <w:rPr>
-                <w:rFonts w:eastAsia="Calibri" w:cs="Times New Roman" w:ascii="Times New Roman" w:hAnsi="Times New Roman"/>
-                <w:kern w:val="0"/>
-                <w:sz w:val="28"/>
-                <w:szCs w:val="28"/>
-                <w:lang w:val="en-US" w:eastAsia="en-US" w:bidi="ar-SA"/>
-              </w:rPr>
-              <w:t>User Interface design</w:t>
-            </w:r>
-          </w:p>
-        </w:tc>
-        <w:tc>
-          <w:tcPr>
-            <w:tcW w:w="2364" w:type="dxa"/>
+            <w:tcW w:w="919" w:type="dxa"/>
+            <w:tcBorders/>
+          </w:tcPr>
+          <w:p>
+            <w:pPr>
+              <w:pStyle w:val="Normal"/>
+              <w:widowControl/>
+              <w:suppressAutoHyphens w:val="true"/>
+              <w:spacing w:lineRule="auto" w:line="240" w:before="0" w:after="0"/>
+              <w:jc w:val="left"/>
+              <w:rPr>
+                <w:rFonts w:ascii="Times New Roman" w:hAnsi="Times New Roman" w:cs="Times New Roman"/>
+                <w:sz w:val="28"/>
+                <w:szCs w:val="28"/>
+                <w:lang w:val="en-US"/>
+              </w:rPr>
+            </w:pPr>
+            <w:r>
+              <w:rPr>
+                <w:rFonts w:cs="Times New Roman" w:ascii="Times New Roman" w:hAnsi="Times New Roman"/>
+                <w:sz w:val="28"/>
+                <w:szCs w:val="28"/>
+                <w:lang w:val="en-US"/>
+              </w:rPr>
+            </w:r>
+          </w:p>
+        </w:tc>
+        <w:tc>
+          <w:tcPr>
+            <w:tcW w:w="800" w:type="dxa"/>
+            <w:gridSpan w:val="2"/>
+            <w:tcBorders/>
+          </w:tcPr>
+          <w:p>
+            <w:pPr>
+              <w:pStyle w:val="Normal"/>
+              <w:widowControl/>
+              <w:suppressAutoHyphens w:val="true"/>
+              <w:spacing w:lineRule="auto" w:line="240" w:before="0" w:after="0"/>
+              <w:jc w:val="left"/>
+              <w:rPr>
+                <w:rFonts w:ascii="Times New Roman" w:hAnsi="Times New Roman" w:cs="Times New Roman"/>
+                <w:sz w:val="28"/>
+                <w:szCs w:val="28"/>
+                <w:lang w:val="en-US"/>
+              </w:rPr>
+            </w:pPr>
+            <w:r>
+              <w:rPr>
+                <w:rFonts w:eastAsia="Calibri" w:cs="Times New Roman" w:ascii="Times New Roman" w:hAnsi="Times New Roman"/>
+                <w:kern w:val="0"/>
+                <w:sz w:val="28"/>
+                <w:szCs w:val="28"/>
+                <w:lang w:val="en-US" w:eastAsia="en-US" w:bidi="ar-SA"/>
+              </w:rPr>
+              <w:t>3.5.1</w:t>
+            </w:r>
+          </w:p>
+        </w:tc>
+        <w:tc>
+          <w:tcPr>
+            <w:tcW w:w="4098" w:type="dxa"/>
+            <w:tcBorders/>
+          </w:tcPr>
+          <w:p>
+            <w:pPr>
+              <w:pStyle w:val="Normal"/>
+              <w:widowControl/>
+              <w:suppressAutoHyphens w:val="true"/>
+              <w:spacing w:lineRule="auto" w:line="240" w:before="0" w:after="0"/>
+              <w:jc w:val="left"/>
+              <w:rPr>
+                <w:rFonts w:ascii="Times New Roman" w:hAnsi="Times New Roman" w:cs="Times New Roman"/>
+                <w:sz w:val="28"/>
+                <w:szCs w:val="28"/>
+                <w:lang w:val="en-US"/>
+              </w:rPr>
+            </w:pPr>
+            <w:r>
+              <w:rPr>
+                <w:rFonts w:eastAsia="Calibri" w:cs="Times New Roman" w:ascii="Times New Roman" w:hAnsi="Times New Roman"/>
+                <w:kern w:val="0"/>
+                <w:sz w:val="28"/>
+                <w:szCs w:val="28"/>
+                <w:lang w:val="en-US" w:eastAsia="en-US" w:bidi="ar-SA"/>
+              </w:rPr>
+              <w:t>ER Diagram</w:t>
+            </w:r>
+          </w:p>
+        </w:tc>
+        <w:tc>
+          <w:tcPr>
+            <w:tcW w:w="2368" w:type="dxa"/>
             <w:tcBorders/>
           </w:tcPr>
           <w:p>
@@ -2672,7 +2953,7 @@
         <w:trPr/>
         <w:tc>
           <w:tcPr>
-            <w:tcW w:w="834" w:type="dxa"/>
+            <w:tcW w:w="833" w:type="dxa"/>
             <w:tcBorders/>
           </w:tcPr>
           <w:p>
@@ -2701,70 +2982,99 @@
         </w:tc>
         <w:tc>
           <w:tcPr>
-            <w:tcW w:w="923" w:type="dxa"/>
-            <w:tcBorders/>
-          </w:tcPr>
-          <w:p>
-            <w:pPr>
-              <w:pStyle w:val="Normal"/>
-              <w:widowControl/>
-              <w:suppressAutoHyphens w:val="true"/>
-              <w:spacing w:lineRule="auto" w:line="240" w:before="0" w:after="0"/>
-              <w:jc w:val="left"/>
-              <w:rPr>
-                <w:rFonts w:ascii="Times New Roman" w:hAnsi="Times New Roman" w:cs="Times New Roman"/>
-                <w:sz w:val="28"/>
-                <w:szCs w:val="28"/>
-                <w:lang w:val="en-US"/>
-              </w:rPr>
-            </w:pPr>
-            <w:r>
-              <w:rPr>
-                <w:rFonts w:eastAsia="Calibri" w:cs="Times New Roman" w:ascii="Times New Roman" w:hAnsi="Times New Roman"/>
-                <w:kern w:val="0"/>
-                <w:sz w:val="28"/>
-                <w:szCs w:val="28"/>
-                <w:lang w:val="en-US" w:eastAsia="en-US" w:bidi="ar-SA"/>
-              </w:rPr>
-              <w:t>3.5</w:t>
-            </w:r>
-          </w:p>
-        </w:tc>
-        <w:tc>
-          <w:tcPr>
-            <w:tcW w:w="4895" w:type="dxa"/>
-            <w:gridSpan w:val="3"/>
-            <w:tcBorders/>
-          </w:tcPr>
-          <w:p>
-            <w:pPr>
-              <w:pStyle w:val="Normal"/>
-              <w:widowControl/>
-              <w:suppressAutoHyphens w:val="true"/>
-              <w:spacing w:lineRule="auto" w:line="240" w:before="0" w:after="0"/>
-              <w:jc w:val="left"/>
-              <w:rPr>
-                <w:rFonts w:ascii="Times New Roman" w:hAnsi="Times New Roman" w:cs="Times New Roman"/>
-                <w:sz w:val="28"/>
-                <w:szCs w:val="28"/>
-                <w:lang w:val="en-US"/>
-              </w:rPr>
-            </w:pPr>
-            <w:r>
-              <w:rPr>
-                <w:rFonts w:eastAsia="Calibri" w:cs="Times New Roman" w:ascii="Times New Roman" w:hAnsi="Times New Roman"/>
-                <w:kern w:val="0"/>
-                <w:sz w:val="28"/>
-                <w:szCs w:val="28"/>
-                <w:lang w:val="en-US" w:eastAsia="en-US" w:bidi="ar-SA"/>
-              </w:rPr>
-              <w:t>Database Design</w:t>
-            </w:r>
-          </w:p>
-        </w:tc>
-        <w:tc>
-          <w:tcPr>
-            <w:tcW w:w="2364" w:type="dxa"/>
+            <w:tcW w:w="919" w:type="dxa"/>
+            <w:tcBorders/>
+          </w:tcPr>
+          <w:p>
+            <w:pPr>
+              <w:pStyle w:val="Normal"/>
+              <w:widowControl/>
+              <w:suppressAutoHyphens w:val="true"/>
+              <w:spacing w:lineRule="auto" w:line="240" w:before="0" w:after="0"/>
+              <w:jc w:val="left"/>
+              <w:rPr>
+                <w:rFonts w:ascii="Times New Roman" w:hAnsi="Times New Roman" w:cs="Times New Roman"/>
+                <w:sz w:val="28"/>
+                <w:szCs w:val="28"/>
+                <w:lang w:val="en-US"/>
+              </w:rPr>
+            </w:pPr>
+            <w:r>
+              <w:rPr>
+                <w:rFonts w:cs="Times New Roman" w:ascii="Times New Roman" w:hAnsi="Times New Roman"/>
+                <w:sz w:val="28"/>
+                <w:szCs w:val="28"/>
+                <w:lang w:val="en-US"/>
+              </w:rPr>
+            </w:r>
+          </w:p>
+        </w:tc>
+        <w:tc>
+          <w:tcPr>
+            <w:tcW w:w="800" w:type="dxa"/>
+            <w:gridSpan w:val="2"/>
+            <w:tcBorders/>
+          </w:tcPr>
+          <w:p>
+            <w:pPr>
+              <w:pStyle w:val="Normal"/>
+              <w:widowControl/>
+              <w:suppressAutoHyphens w:val="true"/>
+              <w:spacing w:lineRule="auto" w:line="240" w:before="0" w:after="0"/>
+              <w:jc w:val="left"/>
+              <w:rPr>
+                <w:rFonts w:ascii="Times New Roman" w:hAnsi="Times New Roman" w:cs="Times New Roman"/>
+                <w:sz w:val="28"/>
+                <w:szCs w:val="28"/>
+                <w:lang w:val="en-US"/>
+              </w:rPr>
+            </w:pPr>
+            <w:r>
+              <w:rPr>
+                <w:rFonts w:eastAsia="Calibri" w:cs="Times New Roman" w:ascii="Times New Roman" w:hAnsi="Times New Roman"/>
+                <w:kern w:val="0"/>
+                <w:sz w:val="28"/>
+                <w:szCs w:val="28"/>
+                <w:lang w:val="en-US" w:eastAsia="en-US" w:bidi="ar-SA"/>
+              </w:rPr>
+              <w:t>3.5.2</w:t>
+            </w:r>
+          </w:p>
+        </w:tc>
+        <w:tc>
+          <w:tcPr>
+            <w:tcW w:w="4098" w:type="dxa"/>
+            <w:tcBorders/>
+          </w:tcPr>
+          <w:p>
+            <w:pPr>
+              <w:pStyle w:val="Normal"/>
+              <w:widowControl/>
+              <w:suppressAutoHyphens w:val="true"/>
+              <w:spacing w:lineRule="auto" w:line="240" w:before="0" w:after="0"/>
+              <w:jc w:val="left"/>
+              <w:rPr>
+                <w:rFonts w:ascii="Times New Roman" w:hAnsi="Times New Roman" w:cs="Times New Roman"/>
+                <w:sz w:val="28"/>
+                <w:szCs w:val="28"/>
+                <w:lang w:val="en-US"/>
+              </w:rPr>
+            </w:pPr>
+            <w:r>
+              <w:rPr>
+                <w:rFonts w:eastAsia="Calibri" w:cs="Times New Roman" w:ascii="Times New Roman" w:hAnsi="Times New Roman"/>
+                <w:kern w:val="0"/>
+                <w:sz w:val="28"/>
+                <w:szCs w:val="28"/>
+                <w:lang w:val="en-US" w:eastAsia="en-US" w:bidi="ar-SA"/>
+              </w:rPr>
+              <w:t>Normalization</w:t>
+            </w:r>
+          </w:p>
+        </w:tc>
+        <w:tc>
+          <w:tcPr>
+            <w:tcW w:w="2368" w:type="dxa"/>
             <w:tcBorders/>
           </w:tcPr>
           <w:p>
@@ -2796,7 +3106,7 @@
         <w:trPr/>
         <w:tc>
           <w:tcPr>
-            <w:tcW w:w="834" w:type="dxa"/>
+            <w:tcW w:w="833" w:type="dxa"/>
             <w:tcBorders/>
           </w:tcPr>
           <w:p>
@@ -2825,7 +3135,7 @@
         </w:tc>
         <w:tc>
           <w:tcPr>
-            <w:tcW w:w="923" w:type="dxa"/>
+            <w:tcW w:w="919" w:type="dxa"/>
             <w:tcBorders/>
           </w:tcPr>
           <w:p>
@@ -2854,7 +3164,7 @@
         </w:tc>
         <w:tc>
           <w:tcPr>
-            <w:tcW w:w="795" w:type="dxa"/>
+            <w:tcW w:w="800" w:type="dxa"/>
             <w:gridSpan w:val="2"/>
             <w:tcBorders/>
           </w:tcPr>
@@ -2880,44 +3190,44 @@
                 <w:szCs w:val="28"/>
                 <w:lang w:val="en-US" w:eastAsia="en-US" w:bidi="ar-SA"/>
               </w:rPr>
-              <w:t>3.5.1</w:t>
-            </w:r>
-          </w:p>
-        </w:tc>
-        <w:tc>
-          <w:tcPr>
-            <w:tcW w:w="4100" w:type="dxa"/>
-            <w:tcBorders/>
-          </w:tcPr>
-          <w:p>
-            <w:pPr>
-              <w:pStyle w:val="Normal"/>
-              <w:widowControl/>
-              <w:suppressAutoHyphens w:val="true"/>
-              <w:spacing w:lineRule="auto" w:line="240" w:before="0" w:after="0"/>
-              <w:jc w:val="left"/>
-              <w:rPr>
-                <w:rFonts w:ascii="Times New Roman" w:hAnsi="Times New Roman" w:cs="Times New Roman"/>
-                <w:sz w:val="28"/>
-                <w:szCs w:val="28"/>
-                <w:lang w:val="en-US"/>
-              </w:rPr>
-            </w:pPr>
-            <w:r>
-              <w:rPr>
-                <w:rFonts w:eastAsia="Calibri" w:cs="Times New Roman" w:ascii="Times New Roman" w:hAnsi="Times New Roman"/>
-                <w:kern w:val="0"/>
-                <w:sz w:val="28"/>
-                <w:szCs w:val="28"/>
-                <w:lang w:val="en-US" w:eastAsia="en-US" w:bidi="ar-SA"/>
-              </w:rPr>
-              <w:t>ER Diagram</w:t>
-            </w:r>
-          </w:p>
-        </w:tc>
-        <w:tc>
-          <w:tcPr>
-            <w:tcW w:w="2364" w:type="dxa"/>
+              <w:t>3.5.3</w:t>
+            </w:r>
+          </w:p>
+        </w:tc>
+        <w:tc>
+          <w:tcPr>
+            <w:tcW w:w="4098" w:type="dxa"/>
+            <w:tcBorders/>
+          </w:tcPr>
+          <w:p>
+            <w:pPr>
+              <w:pStyle w:val="Normal"/>
+              <w:widowControl/>
+              <w:suppressAutoHyphens w:val="true"/>
+              <w:spacing w:lineRule="auto" w:line="240" w:before="0" w:after="0"/>
+              <w:jc w:val="left"/>
+              <w:rPr>
+                <w:rFonts w:ascii="Times New Roman" w:hAnsi="Times New Roman" w:cs="Times New Roman"/>
+                <w:sz w:val="28"/>
+                <w:szCs w:val="28"/>
+                <w:lang w:val="en-US"/>
+              </w:rPr>
+            </w:pPr>
+            <w:r>
+              <w:rPr>
+                <w:rFonts w:eastAsia="Calibri" w:cs="Times New Roman" w:ascii="Times New Roman" w:hAnsi="Times New Roman"/>
+                <w:kern w:val="0"/>
+                <w:sz w:val="28"/>
+                <w:szCs w:val="28"/>
+                <w:lang w:val="en-US" w:eastAsia="en-US" w:bidi="ar-SA"/>
+              </w:rPr>
+              <w:t>Database Manipulation</w:t>
+            </w:r>
+          </w:p>
+        </w:tc>
+        <w:tc>
+          <w:tcPr>
+            <w:tcW w:w="2368" w:type="dxa"/>
             <w:tcBorders/>
           </w:tcPr>
           <w:p>
@@ -2949,7 +3259,7 @@
         <w:trPr/>
         <w:tc>
           <w:tcPr>
-            <w:tcW w:w="834" w:type="dxa"/>
+            <w:tcW w:w="833" w:type="dxa"/>
             <w:tcBorders/>
           </w:tcPr>
           <w:p>
@@ -2978,7 +3288,7 @@
         </w:tc>
         <w:tc>
           <w:tcPr>
-            <w:tcW w:w="923" w:type="dxa"/>
+            <w:tcW w:w="919" w:type="dxa"/>
             <w:tcBorders/>
           </w:tcPr>
           <w:p>
@@ -3007,7 +3317,7 @@
         </w:tc>
         <w:tc>
           <w:tcPr>
-            <w:tcW w:w="795" w:type="dxa"/>
+            <w:tcW w:w="800" w:type="dxa"/>
             <w:gridSpan w:val="2"/>
             <w:tcBorders/>
           </w:tcPr>
@@ -3033,44 +3343,44 @@
                 <w:szCs w:val="28"/>
                 <w:lang w:val="en-US" w:eastAsia="en-US" w:bidi="ar-SA"/>
               </w:rPr>
-              <w:t>3.5.2</w:t>
-            </w:r>
-          </w:p>
-        </w:tc>
-        <w:tc>
-          <w:tcPr>
-            <w:tcW w:w="4100" w:type="dxa"/>
-            <w:tcBorders/>
-          </w:tcPr>
-          <w:p>
-            <w:pPr>
-              <w:pStyle w:val="Normal"/>
-              <w:widowControl/>
-              <w:suppressAutoHyphens w:val="true"/>
-              <w:spacing w:lineRule="auto" w:line="240" w:before="0" w:after="0"/>
-              <w:jc w:val="left"/>
-              <w:rPr>
-                <w:rFonts w:ascii="Times New Roman" w:hAnsi="Times New Roman" w:cs="Times New Roman"/>
-                <w:sz w:val="28"/>
-                <w:szCs w:val="28"/>
-                <w:lang w:val="en-US"/>
-              </w:rPr>
-            </w:pPr>
-            <w:r>
-              <w:rPr>
-                <w:rFonts w:eastAsia="Calibri" w:cs="Times New Roman" w:ascii="Times New Roman" w:hAnsi="Times New Roman"/>
-                <w:kern w:val="0"/>
-                <w:sz w:val="28"/>
-                <w:szCs w:val="28"/>
-                <w:lang w:val="en-US" w:eastAsia="en-US" w:bidi="ar-SA"/>
-              </w:rPr>
-              <w:t>Normalization</w:t>
-            </w:r>
-          </w:p>
-        </w:tc>
-        <w:tc>
-          <w:tcPr>
-            <w:tcW w:w="2364" w:type="dxa"/>
+              <w:t>3.5.4</w:t>
+            </w:r>
+          </w:p>
+        </w:tc>
+        <w:tc>
+          <w:tcPr>
+            <w:tcW w:w="4098" w:type="dxa"/>
+            <w:tcBorders/>
+          </w:tcPr>
+          <w:p>
+            <w:pPr>
+              <w:pStyle w:val="Normal"/>
+              <w:widowControl/>
+              <w:suppressAutoHyphens w:val="true"/>
+              <w:spacing w:lineRule="auto" w:line="240" w:before="0" w:after="0"/>
+              <w:jc w:val="left"/>
+              <w:rPr>
+                <w:rFonts w:ascii="Times New Roman" w:hAnsi="Times New Roman" w:cs="Times New Roman"/>
+                <w:sz w:val="28"/>
+                <w:szCs w:val="28"/>
+                <w:lang w:val="en-US"/>
+              </w:rPr>
+            </w:pPr>
+            <w:r>
+              <w:rPr>
+                <w:rFonts w:eastAsia="Calibri" w:cs="Times New Roman" w:ascii="Times New Roman" w:hAnsi="Times New Roman"/>
+                <w:kern w:val="0"/>
+                <w:sz w:val="28"/>
+                <w:szCs w:val="28"/>
+                <w:lang w:val="en-US" w:eastAsia="en-US" w:bidi="ar-SA"/>
+              </w:rPr>
+              <w:t>Database Connection controls and Strings</w:t>
+            </w:r>
+          </w:p>
+        </w:tc>
+        <w:tc>
+          <w:tcPr>
+            <w:tcW w:w="2368" w:type="dxa"/>
             <w:tcBorders/>
           </w:tcPr>
           <w:p>
@@ -3102,7 +3412,7 @@
         <w:trPr/>
         <w:tc>
           <w:tcPr>
-            <w:tcW w:w="834" w:type="dxa"/>
+            <w:tcW w:w="833" w:type="dxa"/>
             <w:tcBorders/>
           </w:tcPr>
           <w:p>
@@ -3131,99 +3441,70 @@
         </w:tc>
         <w:tc>
           <w:tcPr>
-            <w:tcW w:w="923" w:type="dxa"/>
-            <w:tcBorders/>
-          </w:tcPr>
-          <w:p>
-            <w:pPr>
-              <w:pStyle w:val="Normal"/>
-              <w:widowControl/>
-              <w:suppressAutoHyphens w:val="true"/>
-              <w:spacing w:lineRule="auto" w:line="240" w:before="0" w:after="0"/>
-              <w:jc w:val="left"/>
-              <w:rPr>
-                <w:rFonts w:ascii="Times New Roman" w:hAnsi="Times New Roman" w:cs="Times New Roman"/>
-                <w:sz w:val="28"/>
-                <w:szCs w:val="28"/>
-                <w:lang w:val="en-US"/>
-              </w:rPr>
-            </w:pPr>
-            <w:r>
-              <w:rPr>
-                <w:rFonts w:cs="Times New Roman" w:ascii="Times New Roman" w:hAnsi="Times New Roman"/>
-                <w:sz w:val="28"/>
-                <w:szCs w:val="28"/>
-                <w:lang w:val="en-US"/>
-              </w:rPr>
-            </w:r>
-          </w:p>
-        </w:tc>
-        <w:tc>
-          <w:tcPr>
-            <w:tcW w:w="795" w:type="dxa"/>
-            <w:gridSpan w:val="2"/>
-            <w:tcBorders/>
-          </w:tcPr>
-          <w:p>
-            <w:pPr>
-              <w:pStyle w:val="Normal"/>
-              <w:widowControl/>
-              <w:suppressAutoHyphens w:val="true"/>
-              <w:spacing w:lineRule="auto" w:line="240" w:before="0" w:after="0"/>
-              <w:jc w:val="left"/>
-              <w:rPr>
-                <w:rFonts w:ascii="Times New Roman" w:hAnsi="Times New Roman" w:cs="Times New Roman"/>
-                <w:sz w:val="28"/>
-                <w:szCs w:val="28"/>
-                <w:lang w:val="en-US"/>
-              </w:rPr>
-            </w:pPr>
-            <w:r>
-              <w:rPr>
-                <w:rFonts w:eastAsia="Calibri" w:cs="Times New Roman" w:ascii="Times New Roman" w:hAnsi="Times New Roman"/>
-                <w:kern w:val="0"/>
-                <w:sz w:val="28"/>
-                <w:szCs w:val="28"/>
-                <w:lang w:val="en-US" w:eastAsia="en-US" w:bidi="ar-SA"/>
-              </w:rPr>
-              <w:t>3.5.3</w:t>
-            </w:r>
-          </w:p>
-        </w:tc>
-        <w:tc>
-          <w:tcPr>
-            <w:tcW w:w="4100" w:type="dxa"/>
-            <w:tcBorders/>
-          </w:tcPr>
-          <w:p>
-            <w:pPr>
-              <w:pStyle w:val="Normal"/>
-              <w:widowControl/>
-              <w:suppressAutoHyphens w:val="true"/>
-              <w:spacing w:lineRule="auto" w:line="240" w:before="0" w:after="0"/>
-              <w:jc w:val="left"/>
-              <w:rPr>
-                <w:rFonts w:ascii="Times New Roman" w:hAnsi="Times New Roman" w:cs="Times New Roman"/>
-                <w:sz w:val="28"/>
-                <w:szCs w:val="28"/>
-                <w:lang w:val="en-US"/>
-              </w:rPr>
-            </w:pPr>
-            <w:r>
-              <w:rPr>
-                <w:rFonts w:eastAsia="Calibri" w:cs="Times New Roman" w:ascii="Times New Roman" w:hAnsi="Times New Roman"/>
-                <w:kern w:val="0"/>
-                <w:sz w:val="28"/>
-                <w:szCs w:val="28"/>
-                <w:lang w:val="en-US" w:eastAsia="en-US" w:bidi="ar-SA"/>
-              </w:rPr>
-              <w:t>Database Manipulation</w:t>
-            </w:r>
-          </w:p>
-        </w:tc>
-        <w:tc>
-          <w:tcPr>
-            <w:tcW w:w="2364" w:type="dxa"/>
+            <w:tcW w:w="919" w:type="dxa"/>
+            <w:tcBorders/>
+          </w:tcPr>
+          <w:p>
+            <w:pPr>
+              <w:pStyle w:val="Normal"/>
+              <w:widowControl/>
+              <w:suppressAutoHyphens w:val="true"/>
+              <w:spacing w:lineRule="auto" w:line="240" w:before="0" w:after="0"/>
+              <w:jc w:val="left"/>
+              <w:rPr>
+                <w:rFonts w:ascii="Times New Roman" w:hAnsi="Times New Roman" w:cs="Times New Roman"/>
+                <w:sz w:val="28"/>
+                <w:szCs w:val="28"/>
+                <w:lang w:val="en-US"/>
+              </w:rPr>
+            </w:pPr>
+            <w:r>
+              <w:rPr>
+                <w:rFonts w:eastAsia="Calibri" w:cs="Times New Roman" w:ascii="Times New Roman" w:hAnsi="Times New Roman"/>
+                <w:kern w:val="0"/>
+                <w:sz w:val="28"/>
+                <w:szCs w:val="28"/>
+                <w:lang w:val="en-US" w:eastAsia="en-US" w:bidi="ar-SA"/>
+              </w:rPr>
+              <w:t>3.6</w:t>
+            </w:r>
+          </w:p>
+        </w:tc>
+        <w:tc>
+          <w:tcPr>
+            <w:tcW w:w="4898" w:type="dxa"/>
+            <w:gridSpan w:val="3"/>
+            <w:tcBorders/>
+          </w:tcPr>
+          <w:p>
+            <w:pPr>
+              <w:pStyle w:val="Normal"/>
+              <w:widowControl/>
+              <w:suppressAutoHyphens w:val="true"/>
+              <w:spacing w:lineRule="auto" w:line="240" w:before="0" w:after="0"/>
+              <w:jc w:val="left"/>
+              <w:rPr>
+                <w:rFonts w:ascii="Times New Roman" w:hAnsi="Times New Roman" w:cs="Times New Roman"/>
+                <w:sz w:val="28"/>
+                <w:szCs w:val="28"/>
+                <w:lang w:val="en-US"/>
+              </w:rPr>
+            </w:pPr>
+            <w:r>
+              <w:rPr>
+                <w:rFonts w:eastAsia="Calibri" w:cs="Times New Roman" w:ascii="Times New Roman" w:hAnsi="Times New Roman"/>
+                <w:kern w:val="0"/>
+                <w:sz w:val="28"/>
+                <w:szCs w:val="28"/>
+                <w:lang w:val="en-US" w:eastAsia="en-US" w:bidi="ar-SA"/>
+              </w:rPr>
+              <w:t>Methodology</w:t>
+            </w:r>
+          </w:p>
+        </w:tc>
+        <w:tc>
+          <w:tcPr>
+            <w:tcW w:w="2368" w:type="dxa"/>
             <w:tcBorders/>
           </w:tcPr>
           <w:p>
@@ -3255,65 +3536,7 @@
         <w:trPr/>
         <w:tc>
           <w:tcPr>
-            <w:tcW w:w="834" w:type="dxa"/>
-            <w:tcBorders/>
-          </w:tcPr>
-          <w:p>
-            <w:pPr>
-              <w:pStyle w:val="Normal"/>
-              <w:widowControl/>
-              <w:suppressAutoHyphens w:val="true"/>
-              <w:spacing w:lineRule="auto" w:line="240" w:before="0" w:after="0"/>
-              <w:jc w:val="left"/>
-              <w:rPr>
-                <w:rFonts w:ascii="Times New Roman" w:hAnsi="Times New Roman" w:cs="Times New Roman"/>
-                <w:sz w:val="28"/>
-                <w:szCs w:val="28"/>
-                <w:lang w:val="en-US"/>
-              </w:rPr>
-            </w:pPr>
-            <w:r>
-              <w:rPr>
-                <w:rFonts w:cs="Times New Roman" w:ascii="Times New Roman" w:hAnsi="Times New Roman"/>
-                <w:sz w:val="28"/>
-                <w:szCs w:val="28"/>
-                <w:lang w:val="en-US"/>
-              </w:rPr>
-            </w:r>
-          </w:p>
-        </w:tc>
-        <w:tc>
-          <w:tcPr>
-            <w:tcW w:w="923" w:type="dxa"/>
-            <w:tcBorders/>
-          </w:tcPr>
-          <w:p>
-            <w:pPr>
-              <w:pStyle w:val="Normal"/>
-              <w:widowControl/>
-              <w:suppressAutoHyphens w:val="true"/>
-              <w:spacing w:lineRule="auto" w:line="240" w:before="0" w:after="0"/>
-              <w:jc w:val="left"/>
-              <w:rPr>
-                <w:rFonts w:ascii="Times New Roman" w:hAnsi="Times New Roman" w:cs="Times New Roman"/>
-                <w:sz w:val="28"/>
-                <w:szCs w:val="28"/>
-                <w:lang w:val="en-US"/>
-              </w:rPr>
-            </w:pPr>
-            <w:r>
-              <w:rPr>
-                <w:rFonts w:cs="Times New Roman" w:ascii="Times New Roman" w:hAnsi="Times New Roman"/>
-                <w:sz w:val="28"/>
-                <w:szCs w:val="28"/>
-                <w:lang w:val="en-US"/>
-              </w:rPr>
-            </w:r>
-          </w:p>
-        </w:tc>
-        <w:tc>
-          <w:tcPr>
-            <w:tcW w:w="795" w:type="dxa"/>
+            <w:tcW w:w="1752" w:type="dxa"/>
             <w:gridSpan w:val="2"/>
             <w:tcBorders/>
           </w:tcPr>
@@ -3334,49 +3557,51 @@
             <w:r>
               <w:rPr>
                 <w:rFonts w:eastAsia="Calibri" w:cs="Times New Roman" w:ascii="Times New Roman" w:hAnsi="Times New Roman"/>
-                <w:kern w:val="0"/>
-                <w:sz w:val="28"/>
-                <w:szCs w:val="28"/>
-                <w:lang w:val="en-US" w:eastAsia="en-US" w:bidi="ar-SA"/>
-              </w:rPr>
-              <w:t>3.5.4</w:t>
-            </w:r>
-          </w:p>
-        </w:tc>
-        <w:tc>
-          <w:tcPr>
-            <w:tcW w:w="4100" w:type="dxa"/>
-            <w:tcBorders/>
-          </w:tcPr>
-          <w:p>
-            <w:pPr>
-              <w:pStyle w:val="Normal"/>
-              <w:widowControl/>
-              <w:suppressAutoHyphens w:val="true"/>
-              <w:spacing w:lineRule="auto" w:line="240" w:before="0" w:after="0"/>
-              <w:jc w:val="left"/>
-              <w:rPr>
-                <w:rFonts w:ascii="Times New Roman" w:hAnsi="Times New Roman" w:cs="Times New Roman"/>
-                <w:sz w:val="28"/>
-                <w:szCs w:val="28"/>
-                <w:lang w:val="en-US"/>
-              </w:rPr>
-            </w:pPr>
-            <w:r>
-              <w:rPr>
-                <w:rFonts w:eastAsia="Calibri" w:cs="Times New Roman" w:ascii="Times New Roman" w:hAnsi="Times New Roman"/>
-                <w:kern w:val="0"/>
-                <w:sz w:val="28"/>
-                <w:szCs w:val="28"/>
-                <w:lang w:val="en-US" w:eastAsia="en-US" w:bidi="ar-SA"/>
-              </w:rPr>
-              <w:t>Database Connection controls and Strings</w:t>
-            </w:r>
-          </w:p>
-        </w:tc>
-        <w:tc>
-          <w:tcPr>
-            <w:tcW w:w="2364" w:type="dxa"/>
+                <w:b/>
+                <w:kern w:val="0"/>
+                <w:sz w:val="28"/>
+                <w:szCs w:val="28"/>
+                <w:lang w:val="en-US" w:eastAsia="en-US" w:bidi="ar-SA"/>
+              </w:rPr>
+              <w:t>Chapter 4</w:t>
+            </w:r>
+          </w:p>
+        </w:tc>
+        <w:tc>
+          <w:tcPr>
+            <w:tcW w:w="4898" w:type="dxa"/>
+            <w:gridSpan w:val="3"/>
+            <w:tcBorders/>
+          </w:tcPr>
+          <w:p>
+            <w:pPr>
+              <w:pStyle w:val="Normal"/>
+              <w:widowControl/>
+              <w:suppressAutoHyphens w:val="true"/>
+              <w:spacing w:lineRule="auto" w:line="240" w:before="0" w:after="0"/>
+              <w:jc w:val="left"/>
+              <w:rPr>
+                <w:rFonts w:ascii="Times New Roman" w:hAnsi="Times New Roman" w:cs="Times New Roman"/>
+                <w:sz w:val="28"/>
+                <w:szCs w:val="28"/>
+                <w:lang w:val="en-US"/>
+              </w:rPr>
+            </w:pPr>
+            <w:r>
+              <w:rPr>
+                <w:rFonts w:eastAsia="Calibri" w:cs="Times New Roman" w:ascii="Times New Roman" w:hAnsi="Times New Roman"/>
+                <w:kern w:val="0"/>
+                <w:sz w:val="28"/>
+                <w:szCs w:val="28"/>
+                <w:lang w:val="en-US" w:eastAsia="en-US" w:bidi="ar-SA"/>
+              </w:rPr>
+              <w:t>Implementation,Testing and Maintenance</w:t>
+            </w:r>
+          </w:p>
+        </w:tc>
+        <w:tc>
+          <w:tcPr>
+            <w:tcW w:w="2368" w:type="dxa"/>
             <w:tcBorders/>
           </w:tcPr>
           <w:p>
@@ -3408,7 +3633,7 @@
         <w:trPr/>
         <w:tc>
           <w:tcPr>
-            <w:tcW w:w="834" w:type="dxa"/>
+            <w:tcW w:w="833" w:type="dxa"/>
             <w:tcBorders/>
           </w:tcPr>
           <w:p>
@@ -3437,38 +3662,38 @@
         </w:tc>
         <w:tc>
           <w:tcPr>
-            <w:tcW w:w="923" w:type="dxa"/>
-            <w:tcBorders/>
-          </w:tcPr>
-          <w:p>
-            <w:pPr>
-              <w:pStyle w:val="Normal"/>
-              <w:widowControl/>
-              <w:suppressAutoHyphens w:val="true"/>
-              <w:spacing w:lineRule="auto" w:line="240" w:before="0" w:after="0"/>
-              <w:jc w:val="left"/>
-              <w:rPr>
-                <w:rFonts w:ascii="Times New Roman" w:hAnsi="Times New Roman" w:cs="Times New Roman"/>
-                <w:sz w:val="28"/>
-                <w:szCs w:val="28"/>
-                <w:lang w:val="en-US"/>
-              </w:rPr>
-            </w:pPr>
-            <w:r>
-              <w:rPr>
-                <w:rFonts w:eastAsia="Calibri" w:cs="Times New Roman" w:ascii="Times New Roman" w:hAnsi="Times New Roman"/>
-                <w:kern w:val="0"/>
-                <w:sz w:val="28"/>
-                <w:szCs w:val="28"/>
-                <w:lang w:val="en-US" w:eastAsia="en-US" w:bidi="ar-SA"/>
-              </w:rPr>
-              <w:t>3.6</w:t>
-            </w:r>
-          </w:p>
-        </w:tc>
-        <w:tc>
-          <w:tcPr>
-            <w:tcW w:w="4895" w:type="dxa"/>
+            <w:tcW w:w="919" w:type="dxa"/>
+            <w:tcBorders/>
+          </w:tcPr>
+          <w:p>
+            <w:pPr>
+              <w:pStyle w:val="Normal"/>
+              <w:widowControl/>
+              <w:suppressAutoHyphens w:val="true"/>
+              <w:spacing w:lineRule="auto" w:line="240" w:before="0" w:after="0"/>
+              <w:jc w:val="left"/>
+              <w:rPr>
+                <w:rFonts w:ascii="Times New Roman" w:hAnsi="Times New Roman" w:cs="Times New Roman"/>
+                <w:sz w:val="28"/>
+                <w:szCs w:val="28"/>
+                <w:lang w:val="en-US"/>
+              </w:rPr>
+            </w:pPr>
+            <w:r>
+              <w:rPr>
+                <w:rFonts w:eastAsia="Calibri" w:cs="Times New Roman" w:ascii="Times New Roman" w:hAnsi="Times New Roman"/>
+                <w:kern w:val="0"/>
+                <w:sz w:val="28"/>
+                <w:szCs w:val="28"/>
+                <w:lang w:val="en-US" w:eastAsia="en-US" w:bidi="ar-SA"/>
+              </w:rPr>
+              <w:t>4.1</w:t>
+            </w:r>
+          </w:p>
+        </w:tc>
+        <w:tc>
+          <w:tcPr>
+            <w:tcW w:w="4898" w:type="dxa"/>
             <w:gridSpan w:val="3"/>
             <w:tcBorders/>
           </w:tcPr>
@@ -3494,13 +3719,13 @@
                 <w:szCs w:val="28"/>
                 <w:lang w:val="en-US" w:eastAsia="en-US" w:bidi="ar-SA"/>
               </w:rPr>
-              <w:t>Methodology</w:t>
-            </w:r>
-          </w:p>
-        </w:tc>
-        <w:tc>
-          <w:tcPr>
-            <w:tcW w:w="2364" w:type="dxa"/>
+              <w:t>Introduction of Languages, IDE’s, Tools and Technologies used for implementation.</w:t>
+            </w:r>
+          </w:p>
+        </w:tc>
+        <w:tc>
+          <w:tcPr>
+            <w:tcW w:w="2368" w:type="dxa"/>
             <w:tcBorders/>
           </w:tcPr>
           <w:p>
@@ -3532,40 +3757,67 @@
         <w:trPr/>
         <w:tc>
           <w:tcPr>
-            <w:tcW w:w="1757" w:type="dxa"/>
-            <w:gridSpan w:val="2"/>
-            <w:tcBorders/>
-          </w:tcPr>
-          <w:p>
-            <w:pPr>
-              <w:pStyle w:val="Normal"/>
-              <w:widowControl/>
-              <w:suppressAutoHyphens w:val="true"/>
-              <w:spacing w:lineRule="auto" w:line="240" w:before="0" w:after="0"/>
-              <w:jc w:val="left"/>
-              <w:rPr>
-                <w:rFonts w:ascii="Times New Roman" w:hAnsi="Times New Roman" w:cs="Times New Roman"/>
-                <w:sz w:val="28"/>
-                <w:szCs w:val="28"/>
-                <w:lang w:val="en-US"/>
-              </w:rPr>
-            </w:pPr>
-            <w:r>
-              <w:rPr>
-                <w:rFonts w:eastAsia="Calibri" w:cs="Times New Roman" w:ascii="Times New Roman" w:hAnsi="Times New Roman"/>
-                <w:b/>
-                <w:kern w:val="0"/>
-                <w:sz w:val="28"/>
-                <w:szCs w:val="28"/>
-                <w:lang w:val="en-US" w:eastAsia="en-US" w:bidi="ar-SA"/>
-              </w:rPr>
-              <w:t>Chapter 4</w:t>
-            </w:r>
-          </w:p>
-        </w:tc>
-        <w:tc>
-          <w:tcPr>
-            <w:tcW w:w="4895" w:type="dxa"/>
+            <w:tcW w:w="833" w:type="dxa"/>
+            <w:tcBorders/>
+          </w:tcPr>
+          <w:p>
+            <w:pPr>
+              <w:pStyle w:val="Normal"/>
+              <w:widowControl/>
+              <w:suppressAutoHyphens w:val="true"/>
+              <w:spacing w:lineRule="auto" w:line="240" w:before="0" w:after="0"/>
+              <w:jc w:val="left"/>
+              <w:rPr>
+                <w:rFonts w:ascii="Times New Roman" w:hAnsi="Times New Roman" w:cs="Times New Roman"/>
+                <w:sz w:val="28"/>
+                <w:szCs w:val="28"/>
+                <w:lang w:val="en-US"/>
+              </w:rPr>
+            </w:pPr>
+            <w:r>
+              <w:rPr>
+                <w:rFonts w:cs="Times New Roman" w:ascii="Times New Roman" w:hAnsi="Times New Roman"/>
+                <w:sz w:val="28"/>
+                <w:szCs w:val="28"/>
+                <w:lang w:val="en-US"/>
+              </w:rPr>
+            </w:r>
+          </w:p>
+        </w:tc>
+        <w:tc>
+          <w:tcPr>
+            <w:tcW w:w="919" w:type="dxa"/>
+            <w:tcBorders/>
+          </w:tcPr>
+          <w:p>
+            <w:pPr>
+              <w:pStyle w:val="Normal"/>
+              <w:widowControl/>
+              <w:suppressAutoHyphens w:val="true"/>
+              <w:spacing w:lineRule="auto" w:line="240" w:before="0" w:after="0"/>
+              <w:jc w:val="left"/>
+              <w:rPr>
+                <w:rFonts w:ascii="Times New Roman" w:hAnsi="Times New Roman" w:cs="Times New Roman"/>
+                <w:sz w:val="28"/>
+                <w:szCs w:val="28"/>
+                <w:lang w:val="en-US"/>
+              </w:rPr>
+            </w:pPr>
+            <w:r>
+              <w:rPr>
+                <w:rFonts w:eastAsia="Calibri" w:cs="Times New Roman" w:ascii="Times New Roman" w:hAnsi="Times New Roman"/>
+                <w:kern w:val="0"/>
+                <w:sz w:val="28"/>
+                <w:szCs w:val="28"/>
+                <w:lang w:val="en-US" w:eastAsia="en-US" w:bidi="ar-SA"/>
+              </w:rPr>
+              <w:t>4.2</w:t>
+            </w:r>
+          </w:p>
+        </w:tc>
+        <w:tc>
+          <w:tcPr>
+            <w:tcW w:w="4898" w:type="dxa"/>
             <w:gridSpan w:val="3"/>
             <w:tcBorders/>
           </w:tcPr>
@@ -3591,13 +3843,13 @@
                 <w:szCs w:val="28"/>
                 <w:lang w:val="en-US" w:eastAsia="en-US" w:bidi="ar-SA"/>
               </w:rPr>
-              <w:t>Implementation,Testing and Maintenance</w:t>
-            </w:r>
-          </w:p>
-        </w:tc>
-        <w:tc>
-          <w:tcPr>
-            <w:tcW w:w="2364" w:type="dxa"/>
+              <w:t>Testing Technique and Testing Plans</w:t>
+            </w:r>
+          </w:p>
+        </w:tc>
+        <w:tc>
+          <w:tcPr>
+            <w:tcW w:w="2368" w:type="dxa"/>
             <w:tcBorders/>
           </w:tcPr>
           <w:p>
@@ -3629,7 +3881,73 @@
         <w:trPr/>
         <w:tc>
           <w:tcPr>
-            <w:tcW w:w="834" w:type="dxa"/>
+            <w:tcW w:w="1752" w:type="dxa"/>
+            <w:gridSpan w:val="2"/>
+            <w:tcBorders/>
+          </w:tcPr>
+          <w:p>
+            <w:pPr>
+              <w:pStyle w:val="Normal"/>
+              <w:widowControl/>
+              <w:suppressAutoHyphens w:val="true"/>
+              <w:spacing w:lineRule="auto" w:line="240" w:before="0" w:after="0"/>
+              <w:jc w:val="left"/>
+              <w:rPr>
+                <w:rFonts w:ascii="Times New Roman" w:hAnsi="Times New Roman" w:cs="Times New Roman"/>
+                <w:b/>
+                <w:sz w:val="28"/>
+                <w:szCs w:val="28"/>
+                <w:lang w:val="en-US"/>
+              </w:rPr>
+            </w:pPr>
+            <w:r>
+              <w:rPr>
+                <w:rFonts w:eastAsia="Calibri" w:cs="Times New Roman" w:ascii="Times New Roman" w:hAnsi="Times New Roman"/>
+                <w:b/>
+                <w:kern w:val="0"/>
+                <w:sz w:val="28"/>
+                <w:szCs w:val="28"/>
+                <w:lang w:val="en-US" w:eastAsia="en-US" w:bidi="ar-SA"/>
+              </w:rPr>
+              <w:t>Chapter 5</w:t>
+            </w:r>
+          </w:p>
+        </w:tc>
+        <w:tc>
+          <w:tcPr>
+            <w:tcW w:w="4898" w:type="dxa"/>
+            <w:gridSpan w:val="3"/>
+            <w:tcBorders/>
+          </w:tcPr>
+          <w:p>
+            <w:pPr>
+              <w:pStyle w:val="Normal"/>
+              <w:widowControl/>
+              <w:suppressAutoHyphens w:val="true"/>
+              <w:spacing w:lineRule="auto" w:line="240" w:before="0" w:after="0"/>
+              <w:jc w:val="left"/>
+              <w:rPr>
+                <w:rFonts w:ascii="Times New Roman" w:hAnsi="Times New Roman" w:cs="Times New Roman"/>
+                <w:sz w:val="28"/>
+                <w:szCs w:val="28"/>
+                <w:lang w:val="en-US"/>
+              </w:rPr>
+            </w:pPr>
+            <w:r>
+              <w:rPr>
+                <w:rFonts w:eastAsia="Calibri" w:cs="Times New Roman" w:ascii="Times New Roman" w:hAnsi="Times New Roman"/>
+                <w:kern w:val="0"/>
+                <w:sz w:val="28"/>
+                <w:szCs w:val="28"/>
+                <w:lang w:val="en-US" w:eastAsia="en-US" w:bidi="ar-SA"/>
+              </w:rPr>
+              <w:t>Result and Discussions</w:t>
+            </w:r>
+          </w:p>
+        </w:tc>
+        <w:tc>
+          <w:tcPr>
+            <w:tcW w:w="2368" w:type="dxa"/>
             <w:tcBorders/>
           </w:tcPr>
           <w:p>
@@ -3656,40 +3974,74 @@
             </w:r>
           </w:p>
         </w:tc>
-        <w:tc>
-          <w:tcPr>
-            <w:tcW w:w="923" w:type="dxa"/>
-            <w:tcBorders/>
-          </w:tcPr>
-          <w:p>
-            <w:pPr>
-              <w:pStyle w:val="Normal"/>
-              <w:widowControl/>
-              <w:suppressAutoHyphens w:val="true"/>
-              <w:spacing w:lineRule="auto" w:line="240" w:before="0" w:after="0"/>
-              <w:jc w:val="left"/>
-              <w:rPr>
-                <w:rFonts w:ascii="Times New Roman" w:hAnsi="Times New Roman" w:cs="Times New Roman"/>
-                <w:sz w:val="28"/>
-                <w:szCs w:val="28"/>
-                <w:lang w:val="en-US"/>
-              </w:rPr>
-            </w:pPr>
-            <w:r>
-              <w:rPr>
-                <w:rFonts w:eastAsia="Calibri" w:cs="Times New Roman" w:ascii="Times New Roman" w:hAnsi="Times New Roman"/>
-                <w:kern w:val="0"/>
-                <w:sz w:val="28"/>
-                <w:szCs w:val="28"/>
-                <w:lang w:val="en-US" w:eastAsia="en-US" w:bidi="ar-SA"/>
-              </w:rPr>
-              <w:t>4.1</w:t>
-            </w:r>
-          </w:p>
-        </w:tc>
-        <w:tc>
-          <w:tcPr>
-            <w:tcW w:w="4895" w:type="dxa"/>
+      </w:tr>
+      <w:tr>
+        <w:trPr>
+          <w:trHeight w:val="812" w:hRule="atLeast"/>
+        </w:trPr>
+        <w:tc>
+          <w:tcPr>
+            <w:tcW w:w="833" w:type="dxa"/>
+            <w:tcBorders/>
+          </w:tcPr>
+          <w:p>
+            <w:pPr>
+              <w:pStyle w:val="Normal"/>
+              <w:widowControl/>
+              <w:suppressAutoHyphens w:val="true"/>
+              <w:spacing w:lineRule="auto" w:line="240" w:before="0" w:after="0"/>
+              <w:jc w:val="left"/>
+              <w:rPr>
+                <w:rFonts w:ascii="Times New Roman" w:hAnsi="Times New Roman" w:cs="Times New Roman"/>
+                <w:sz w:val="28"/>
+                <w:szCs w:val="28"/>
+                <w:lang w:val="en-US"/>
+              </w:rPr>
+            </w:pPr>
+            <w:r>
+              <w:rPr>
+                <w:rFonts w:cs="Times New Roman" w:ascii="Times New Roman" w:hAnsi="Times New Roman"/>
+                <w:sz w:val="28"/>
+                <w:szCs w:val="28"/>
+                <w:lang w:val="en-US"/>
+              </w:rPr>
+            </w:r>
+          </w:p>
+        </w:tc>
+        <w:tc>
+          <w:tcPr>
+            <w:tcW w:w="919" w:type="dxa"/>
+            <w:tcBorders/>
+          </w:tcPr>
+          <w:p>
+            <w:pPr>
+              <w:pStyle w:val="Normal"/>
+              <w:widowControl/>
+              <w:suppressAutoHyphens w:val="true"/>
+              <w:spacing w:lineRule="auto" w:line="240" w:before="0" w:after="0"/>
+              <w:jc w:val="left"/>
+              <w:rPr>
+                <w:rFonts w:ascii="Times New Roman" w:hAnsi="Times New Roman" w:cs="Times New Roman"/>
+                <w:sz w:val="28"/>
+                <w:szCs w:val="28"/>
+                <w:lang w:val="en-US"/>
+              </w:rPr>
+            </w:pPr>
+            <w:r>
+              <w:rPr>
+                <w:rFonts w:eastAsia="Calibri" w:cs="Times New Roman" w:ascii="Times New Roman" w:hAnsi="Times New Roman"/>
+                <w:kern w:val="0"/>
+                <w:sz w:val="28"/>
+                <w:szCs w:val="28"/>
+                <w:lang w:val="en-US" w:eastAsia="en-US" w:bidi="ar-SA"/>
+              </w:rPr>
+              <w:t>5.1</w:t>
+            </w:r>
+          </w:p>
+        </w:tc>
+        <w:tc>
+          <w:tcPr>
+            <w:tcW w:w="4898" w:type="dxa"/>
             <w:gridSpan w:val="3"/>
             <w:tcBorders/>
           </w:tcPr>
@@ -3715,13 +4067,13 @@
                 <w:szCs w:val="28"/>
                 <w:lang w:val="en-US" w:eastAsia="en-US" w:bidi="ar-SA"/>
               </w:rPr>
-              <w:t>Introduction of Languages,IDE’s,Tools and Technologies used for implementation.</w:t>
-            </w:r>
-          </w:p>
-        </w:tc>
-        <w:tc>
-          <w:tcPr>
-            <w:tcW w:w="2364" w:type="dxa"/>
+              <w:t>User Interface Representation (of respective project)</w:t>
+            </w:r>
+          </w:p>
+        </w:tc>
+        <w:tc>
+          <w:tcPr>
+            <w:tcW w:w="2368" w:type="dxa"/>
             <w:tcBorders/>
           </w:tcPr>
           <w:p>
@@ -3753,7 +4105,7 @@
         <w:trPr/>
         <w:tc>
           <w:tcPr>
-            <w:tcW w:w="834" w:type="dxa"/>
+            <w:tcW w:w="833" w:type="dxa"/>
             <w:tcBorders/>
           </w:tcPr>
           <w:p>
@@ -3782,70 +4134,99 @@
         </w:tc>
         <w:tc>
           <w:tcPr>
-            <w:tcW w:w="923" w:type="dxa"/>
-            <w:tcBorders/>
-          </w:tcPr>
-          <w:p>
-            <w:pPr>
-              <w:pStyle w:val="Normal"/>
-              <w:widowControl/>
-              <w:suppressAutoHyphens w:val="true"/>
-              <w:spacing w:lineRule="auto" w:line="240" w:before="0" w:after="0"/>
-              <w:jc w:val="left"/>
-              <w:rPr>
-                <w:rFonts w:ascii="Times New Roman" w:hAnsi="Times New Roman" w:cs="Times New Roman"/>
-                <w:sz w:val="28"/>
-                <w:szCs w:val="28"/>
-                <w:lang w:val="en-US"/>
-              </w:rPr>
-            </w:pPr>
-            <w:r>
-              <w:rPr>
-                <w:rFonts w:eastAsia="Calibri" w:cs="Times New Roman" w:ascii="Times New Roman" w:hAnsi="Times New Roman"/>
-                <w:kern w:val="0"/>
-                <w:sz w:val="28"/>
-                <w:szCs w:val="28"/>
-                <w:lang w:val="en-US" w:eastAsia="en-US" w:bidi="ar-SA"/>
-              </w:rPr>
-              <w:t>4.2</w:t>
-            </w:r>
-          </w:p>
-        </w:tc>
-        <w:tc>
-          <w:tcPr>
-            <w:tcW w:w="4895" w:type="dxa"/>
-            <w:gridSpan w:val="3"/>
-            <w:tcBorders/>
-          </w:tcPr>
-          <w:p>
-            <w:pPr>
-              <w:pStyle w:val="Normal"/>
-              <w:widowControl/>
-              <w:suppressAutoHyphens w:val="true"/>
-              <w:spacing w:lineRule="auto" w:line="240" w:before="0" w:after="0"/>
-              <w:jc w:val="left"/>
-              <w:rPr>
-                <w:rFonts w:ascii="Times New Roman" w:hAnsi="Times New Roman" w:cs="Times New Roman"/>
-                <w:sz w:val="28"/>
-                <w:szCs w:val="28"/>
-                <w:lang w:val="en-US"/>
-              </w:rPr>
-            </w:pPr>
-            <w:r>
-              <w:rPr>
-                <w:rFonts w:eastAsia="Calibri" w:cs="Times New Roman" w:ascii="Times New Roman" w:hAnsi="Times New Roman"/>
-                <w:kern w:val="0"/>
-                <w:sz w:val="28"/>
-                <w:szCs w:val="28"/>
-                <w:lang w:val="en-US" w:eastAsia="en-US" w:bidi="ar-SA"/>
-              </w:rPr>
-              <w:t>Testing Technique and Testing Plans</w:t>
-            </w:r>
-          </w:p>
-        </w:tc>
-        <w:tc>
-          <w:tcPr>
-            <w:tcW w:w="2364" w:type="dxa"/>
+            <w:tcW w:w="919" w:type="dxa"/>
+            <w:tcBorders/>
+          </w:tcPr>
+          <w:p>
+            <w:pPr>
+              <w:pStyle w:val="Normal"/>
+              <w:widowControl/>
+              <w:suppressAutoHyphens w:val="true"/>
+              <w:spacing w:lineRule="auto" w:line="240" w:before="0" w:after="0"/>
+              <w:jc w:val="left"/>
+              <w:rPr>
+                <w:rFonts w:ascii="Times New Roman" w:hAnsi="Times New Roman" w:cs="Times New Roman"/>
+                <w:sz w:val="28"/>
+                <w:szCs w:val="28"/>
+                <w:lang w:val="en-US"/>
+              </w:rPr>
+            </w:pPr>
+            <w:r>
+              <w:rPr>
+                <w:rFonts w:cs="Times New Roman" w:ascii="Times New Roman" w:hAnsi="Times New Roman"/>
+                <w:sz w:val="28"/>
+                <w:szCs w:val="28"/>
+                <w:lang w:val="en-US"/>
+              </w:rPr>
+            </w:r>
+          </w:p>
+        </w:tc>
+        <w:tc>
+          <w:tcPr>
+            <w:tcW w:w="800" w:type="dxa"/>
+            <w:gridSpan w:val="2"/>
+            <w:tcBorders/>
+          </w:tcPr>
+          <w:p>
+            <w:pPr>
+              <w:pStyle w:val="Normal"/>
+              <w:widowControl/>
+              <w:suppressAutoHyphens w:val="true"/>
+              <w:spacing w:lineRule="auto" w:line="240" w:before="0" w:after="0"/>
+              <w:jc w:val="left"/>
+              <w:rPr>
+                <w:rFonts w:ascii="Times New Roman" w:hAnsi="Times New Roman" w:cs="Times New Roman"/>
+                <w:sz w:val="28"/>
+                <w:szCs w:val="28"/>
+                <w:lang w:val="en-US"/>
+              </w:rPr>
+            </w:pPr>
+            <w:r>
+              <w:rPr>
+                <w:rFonts w:eastAsia="Calibri" w:cs="Times New Roman" w:ascii="Times New Roman" w:hAnsi="Times New Roman"/>
+                <w:kern w:val="0"/>
+                <w:sz w:val="28"/>
+                <w:szCs w:val="28"/>
+                <w:lang w:val="en-US" w:eastAsia="en-US" w:bidi="ar-SA"/>
+              </w:rPr>
+              <w:t>5.1.1</w:t>
+            </w:r>
+          </w:p>
+        </w:tc>
+        <w:tc>
+          <w:tcPr>
+            <w:tcW w:w="4098" w:type="dxa"/>
+            <w:tcBorders/>
+          </w:tcPr>
+          <w:p>
+            <w:pPr>
+              <w:pStyle w:val="Normal"/>
+              <w:widowControl/>
+              <w:suppressAutoHyphens w:val="true"/>
+              <w:spacing w:lineRule="auto" w:line="240" w:before="0" w:after="0"/>
+              <w:jc w:val="left"/>
+              <w:rPr>
+                <w:rFonts w:ascii="Times New Roman" w:hAnsi="Times New Roman" w:cs="Times New Roman"/>
+                <w:sz w:val="28"/>
+                <w:szCs w:val="28"/>
+                <w:lang w:val="en-US"/>
+              </w:rPr>
+            </w:pPr>
+            <w:r>
+              <w:rPr>
+                <w:rFonts w:eastAsia="Calibri" w:cs="Times New Roman" w:ascii="Times New Roman" w:hAnsi="Times New Roman"/>
+                <w:kern w:val="0"/>
+                <w:sz w:val="28"/>
+                <w:szCs w:val="28"/>
+                <w:lang w:val="en-US" w:eastAsia="en-US" w:bidi="ar-SA"/>
+              </w:rPr>
+              <w:t>Brief description of various modules of the system</w:t>
+            </w:r>
+          </w:p>
+        </w:tc>
+        <w:tc>
+          <w:tcPr>
+            <w:tcW w:w="2368" w:type="dxa"/>
             <w:tcBorders/>
           </w:tcPr>
           <w:p>
@@ -3877,41 +4258,67 @@
         <w:trPr/>
         <w:tc>
           <w:tcPr>
-            <w:tcW w:w="1757" w:type="dxa"/>
-            <w:gridSpan w:val="2"/>
-            <w:tcBorders/>
-          </w:tcPr>
-          <w:p>
-            <w:pPr>
-              <w:pStyle w:val="Normal"/>
-              <w:widowControl/>
-              <w:suppressAutoHyphens w:val="true"/>
-              <w:spacing w:lineRule="auto" w:line="240" w:before="0" w:after="0"/>
-              <w:jc w:val="left"/>
-              <w:rPr>
-                <w:rFonts w:ascii="Times New Roman" w:hAnsi="Times New Roman" w:cs="Times New Roman"/>
-                <w:b/>
-                <w:sz w:val="28"/>
-                <w:szCs w:val="28"/>
-                <w:lang w:val="en-US"/>
-              </w:rPr>
-            </w:pPr>
-            <w:r>
-              <w:rPr>
-                <w:rFonts w:eastAsia="Calibri" w:cs="Times New Roman" w:ascii="Times New Roman" w:hAnsi="Times New Roman"/>
-                <w:b/>
-                <w:kern w:val="0"/>
-                <w:sz w:val="28"/>
-                <w:szCs w:val="28"/>
-                <w:lang w:val="en-US" w:eastAsia="en-US" w:bidi="ar-SA"/>
-              </w:rPr>
-              <w:t>Chapter 5</w:t>
-            </w:r>
-          </w:p>
-        </w:tc>
-        <w:tc>
-          <w:tcPr>
-            <w:tcW w:w="4895" w:type="dxa"/>
+            <w:tcW w:w="833" w:type="dxa"/>
+            <w:tcBorders/>
+          </w:tcPr>
+          <w:p>
+            <w:pPr>
+              <w:pStyle w:val="Normal"/>
+              <w:widowControl/>
+              <w:suppressAutoHyphens w:val="true"/>
+              <w:spacing w:lineRule="auto" w:line="240" w:before="0" w:after="0"/>
+              <w:jc w:val="left"/>
+              <w:rPr>
+                <w:rFonts w:ascii="Times New Roman" w:hAnsi="Times New Roman" w:cs="Times New Roman"/>
+                <w:sz w:val="28"/>
+                <w:szCs w:val="28"/>
+                <w:lang w:val="en-US"/>
+              </w:rPr>
+            </w:pPr>
+            <w:r>
+              <w:rPr>
+                <w:rFonts w:cs="Times New Roman" w:ascii="Times New Roman" w:hAnsi="Times New Roman"/>
+                <w:sz w:val="28"/>
+                <w:szCs w:val="28"/>
+                <w:lang w:val="en-US"/>
+              </w:rPr>
+            </w:r>
+          </w:p>
+        </w:tc>
+        <w:tc>
+          <w:tcPr>
+            <w:tcW w:w="919" w:type="dxa"/>
+            <w:tcBorders/>
+          </w:tcPr>
+          <w:p>
+            <w:pPr>
+              <w:pStyle w:val="Normal"/>
+              <w:widowControl/>
+              <w:suppressAutoHyphens w:val="true"/>
+              <w:spacing w:lineRule="auto" w:line="240" w:before="0" w:after="0"/>
+              <w:jc w:val="left"/>
+              <w:rPr>
+                <w:rFonts w:ascii="Times New Roman" w:hAnsi="Times New Roman" w:cs="Times New Roman"/>
+                <w:sz w:val="28"/>
+                <w:szCs w:val="28"/>
+                <w:lang w:val="en-US"/>
+              </w:rPr>
+            </w:pPr>
+            <w:r>
+              <w:rPr>
+                <w:rFonts w:eastAsia="Calibri" w:cs="Times New Roman" w:ascii="Times New Roman" w:hAnsi="Times New Roman"/>
+                <w:kern w:val="0"/>
+                <w:sz w:val="28"/>
+                <w:szCs w:val="28"/>
+                <w:lang w:val="en-US" w:eastAsia="en-US" w:bidi="ar-SA"/>
+              </w:rPr>
+              <w:t>5.2</w:t>
+            </w:r>
+          </w:p>
+        </w:tc>
+        <w:tc>
+          <w:tcPr>
+            <w:tcW w:w="4898" w:type="dxa"/>
             <w:gridSpan w:val="3"/>
             <w:tcBorders/>
           </w:tcPr>
@@ -3937,13 +4344,13 @@
                 <w:szCs w:val="28"/>
                 <w:lang w:val="en-US" w:eastAsia="en-US" w:bidi="ar-SA"/>
               </w:rPr>
-              <w:t>Result and Discussions</w:t>
-            </w:r>
-          </w:p>
-        </w:tc>
-        <w:tc>
-          <w:tcPr>
-            <w:tcW w:w="2364" w:type="dxa"/>
+              <w:t>Snapshots of system with brief details of each.</w:t>
+            </w:r>
+          </w:p>
+        </w:tc>
+        <w:tc>
+          <w:tcPr>
+            <w:tcW w:w="2368" w:type="dxa"/>
             <w:tcBorders/>
           </w:tcPr>
           <w:p>
@@ -3975,7 +4382,7 @@
         <w:trPr/>
         <w:tc>
           <w:tcPr>
-            <w:tcW w:w="834" w:type="dxa"/>
+            <w:tcW w:w="833" w:type="dxa"/>
             <w:tcBorders/>
           </w:tcPr>
           <w:p>
@@ -4004,38 +4411,38 @@
         </w:tc>
         <w:tc>
           <w:tcPr>
-            <w:tcW w:w="923" w:type="dxa"/>
-            <w:tcBorders/>
-          </w:tcPr>
-          <w:p>
-            <w:pPr>
-              <w:pStyle w:val="Normal"/>
-              <w:widowControl/>
-              <w:suppressAutoHyphens w:val="true"/>
-              <w:spacing w:lineRule="auto" w:line="240" w:before="0" w:after="0"/>
-              <w:jc w:val="left"/>
-              <w:rPr>
-                <w:rFonts w:ascii="Times New Roman" w:hAnsi="Times New Roman" w:cs="Times New Roman"/>
-                <w:sz w:val="28"/>
-                <w:szCs w:val="28"/>
-                <w:lang w:val="en-US"/>
-              </w:rPr>
-            </w:pPr>
-            <w:r>
-              <w:rPr>
-                <w:rFonts w:eastAsia="Calibri" w:cs="Times New Roman" w:ascii="Times New Roman" w:hAnsi="Times New Roman"/>
-                <w:kern w:val="0"/>
-                <w:sz w:val="28"/>
-                <w:szCs w:val="28"/>
-                <w:lang w:val="en-US" w:eastAsia="en-US" w:bidi="ar-SA"/>
-              </w:rPr>
-              <w:t>5.1</w:t>
-            </w:r>
-          </w:p>
-        </w:tc>
-        <w:tc>
-          <w:tcPr>
-            <w:tcW w:w="4895" w:type="dxa"/>
+            <w:tcW w:w="919" w:type="dxa"/>
+            <w:tcBorders/>
+          </w:tcPr>
+          <w:p>
+            <w:pPr>
+              <w:pStyle w:val="Normal"/>
+              <w:widowControl/>
+              <w:suppressAutoHyphens w:val="true"/>
+              <w:spacing w:lineRule="auto" w:line="240" w:before="0" w:after="0"/>
+              <w:jc w:val="left"/>
+              <w:rPr>
+                <w:rFonts w:ascii="Times New Roman" w:hAnsi="Times New Roman" w:cs="Times New Roman"/>
+                <w:sz w:val="28"/>
+                <w:szCs w:val="28"/>
+                <w:lang w:val="en-US"/>
+              </w:rPr>
+            </w:pPr>
+            <w:r>
+              <w:rPr>
+                <w:rFonts w:eastAsia="Calibri" w:cs="Times New Roman" w:ascii="Times New Roman" w:hAnsi="Times New Roman"/>
+                <w:kern w:val="0"/>
+                <w:sz w:val="28"/>
+                <w:szCs w:val="28"/>
+                <w:lang w:val="en-US" w:eastAsia="en-US" w:bidi="ar-SA"/>
+              </w:rPr>
+              <w:t>5.3</w:t>
+            </w:r>
+          </w:p>
+        </w:tc>
+        <w:tc>
+          <w:tcPr>
+            <w:tcW w:w="4898" w:type="dxa"/>
             <w:gridSpan w:val="3"/>
             <w:tcBorders/>
           </w:tcPr>
@@ -4061,13 +4468,13 @@
                 <w:szCs w:val="28"/>
                 <w:lang w:val="en-US" w:eastAsia="en-US" w:bidi="ar-SA"/>
               </w:rPr>
-              <w:t>User Interface Representation (of respective project)</w:t>
-            </w:r>
-          </w:p>
-        </w:tc>
-        <w:tc>
-          <w:tcPr>
-            <w:tcW w:w="2364" w:type="dxa"/>
+              <w:t>Backend representation (Database to be used)</w:t>
+            </w:r>
+          </w:p>
+        </w:tc>
+        <w:tc>
+          <w:tcPr>
+            <w:tcW w:w="2368" w:type="dxa"/>
             <w:tcBorders/>
           </w:tcPr>
           <w:p>
@@ -4099,7 +4506,7 @@
         <w:trPr/>
         <w:tc>
           <w:tcPr>
-            <w:tcW w:w="834" w:type="dxa"/>
+            <w:tcW w:w="833" w:type="dxa"/>
             <w:tcBorders/>
           </w:tcPr>
           <w:p>
@@ -4128,7 +4535,7 @@
         </w:tc>
         <w:tc>
           <w:tcPr>
-            <w:tcW w:w="923" w:type="dxa"/>
+            <w:tcW w:w="919" w:type="dxa"/>
             <w:tcBorders/>
           </w:tcPr>
           <w:p>
@@ -4157,7 +4564,38 @@
         </w:tc>
         <w:tc>
           <w:tcPr>
-            <w:tcW w:w="795" w:type="dxa"/>
+            <w:tcW w:w="783" w:type="dxa"/>
+            <w:tcBorders/>
+          </w:tcPr>
+          <w:p>
+            <w:pPr>
+              <w:pStyle w:val="Normal"/>
+              <w:widowControl/>
+              <w:suppressAutoHyphens w:val="true"/>
+              <w:spacing w:lineRule="auto" w:line="240" w:before="0" w:after="0"/>
+              <w:jc w:val="left"/>
+              <w:rPr>
+                <w:rFonts w:ascii="Times New Roman" w:hAnsi="Times New Roman" w:cs="Times New Roman"/>
+                <w:sz w:val="28"/>
+                <w:szCs w:val="28"/>
+                <w:lang w:val="en-US"/>
+              </w:rPr>
+            </w:pPr>
+            <w:r>
+              <w:rPr>
+                <w:rFonts w:eastAsia="Calibri" w:cs="Times New Roman" w:ascii="Times New Roman" w:hAnsi="Times New Roman"/>
+                <w:kern w:val="0"/>
+                <w:sz w:val="28"/>
+                <w:szCs w:val="28"/>
+                <w:lang w:val="en-US" w:eastAsia="en-US" w:bidi="ar-SA"/>
+              </w:rPr>
+              <w:t>5.3.1</w:t>
+            </w:r>
+          </w:p>
+        </w:tc>
+        <w:tc>
+          <w:tcPr>
+            <w:tcW w:w="4115" w:type="dxa"/>
             <w:gridSpan w:val="2"/>
             <w:tcBorders/>
           </w:tcPr>
@@ -4183,44 +4621,13 @@
                 <w:szCs w:val="28"/>
                 <w:lang w:val="en-US" w:eastAsia="en-US" w:bidi="ar-SA"/>
               </w:rPr>
-              <w:t>5.1.1</w:t>
-            </w:r>
-          </w:p>
-        </w:tc>
-        <w:tc>
-          <w:tcPr>
-            <w:tcW w:w="4100" w:type="dxa"/>
-            <w:tcBorders/>
-          </w:tcPr>
-          <w:p>
-            <w:pPr>
-              <w:pStyle w:val="Normal"/>
-              <w:widowControl/>
-              <w:suppressAutoHyphens w:val="true"/>
-              <w:spacing w:lineRule="auto" w:line="240" w:before="0" w:after="0"/>
-              <w:jc w:val="left"/>
-              <w:rPr>
-                <w:rFonts w:ascii="Times New Roman" w:hAnsi="Times New Roman" w:cs="Times New Roman"/>
-                <w:sz w:val="28"/>
-                <w:szCs w:val="28"/>
-                <w:lang w:val="en-US"/>
-              </w:rPr>
-            </w:pPr>
-            <w:r>
-              <w:rPr>
-                <w:rFonts w:eastAsia="Calibri" w:cs="Times New Roman" w:ascii="Times New Roman" w:hAnsi="Times New Roman"/>
-                <w:kern w:val="0"/>
-                <w:sz w:val="28"/>
-                <w:szCs w:val="28"/>
-                <w:lang w:val="en-US" w:eastAsia="en-US" w:bidi="ar-SA"/>
-              </w:rPr>
-              <w:t>Brief description of various modules of the system</w:t>
-            </w:r>
-          </w:p>
-        </w:tc>
-        <w:tc>
-          <w:tcPr>
-            <w:tcW w:w="2364" w:type="dxa"/>
+              <w:t>Snapshot of Database Table with brief description.</w:t>
+            </w:r>
+          </w:p>
+        </w:tc>
+        <w:tc>
+          <w:tcPr>
+            <w:tcW w:w="2368" w:type="dxa"/>
             <w:tcBorders/>
           </w:tcPr>
           <w:p>
@@ -4252,67 +4659,41 @@
         <w:trPr/>
         <w:tc>
           <w:tcPr>
-            <w:tcW w:w="834" w:type="dxa"/>
-            <w:tcBorders/>
-          </w:tcPr>
-          <w:p>
-            <w:pPr>
-              <w:pStyle w:val="Normal"/>
-              <w:widowControl/>
-              <w:suppressAutoHyphens w:val="true"/>
-              <w:spacing w:lineRule="auto" w:line="240" w:before="0" w:after="0"/>
-              <w:jc w:val="left"/>
-              <w:rPr>
-                <w:rFonts w:ascii="Times New Roman" w:hAnsi="Times New Roman" w:cs="Times New Roman"/>
-                <w:sz w:val="28"/>
-                <w:szCs w:val="28"/>
-                <w:lang w:val="en-US"/>
-              </w:rPr>
-            </w:pPr>
-            <w:r>
-              <w:rPr>
-                <w:rFonts w:cs="Times New Roman" w:ascii="Times New Roman" w:hAnsi="Times New Roman"/>
-                <w:sz w:val="28"/>
-                <w:szCs w:val="28"/>
-                <w:lang w:val="en-US"/>
-              </w:rPr>
-            </w:r>
-          </w:p>
-        </w:tc>
-        <w:tc>
-          <w:tcPr>
-            <w:tcW w:w="923" w:type="dxa"/>
-            <w:tcBorders/>
-          </w:tcPr>
-          <w:p>
-            <w:pPr>
-              <w:pStyle w:val="Normal"/>
-              <w:widowControl/>
-              <w:suppressAutoHyphens w:val="true"/>
-              <w:spacing w:lineRule="auto" w:line="240" w:before="0" w:after="0"/>
-              <w:jc w:val="left"/>
-              <w:rPr>
-                <w:rFonts w:ascii="Times New Roman" w:hAnsi="Times New Roman" w:cs="Times New Roman"/>
-                <w:sz w:val="28"/>
-                <w:szCs w:val="28"/>
-                <w:lang w:val="en-US"/>
-              </w:rPr>
-            </w:pPr>
-            <w:r>
-              <w:rPr>
-                <w:rFonts w:eastAsia="Calibri" w:cs="Times New Roman" w:ascii="Times New Roman" w:hAnsi="Times New Roman"/>
-                <w:kern w:val="0"/>
-                <w:sz w:val="28"/>
-                <w:szCs w:val="28"/>
-                <w:lang w:val="en-US" w:eastAsia="en-US" w:bidi="ar-SA"/>
-              </w:rPr>
-              <w:t>5.2</w:t>
-            </w:r>
-          </w:p>
-        </w:tc>
-        <w:tc>
-          <w:tcPr>
-            <w:tcW w:w="4895" w:type="dxa"/>
+            <w:tcW w:w="1752" w:type="dxa"/>
+            <w:gridSpan w:val="2"/>
+            <w:tcBorders/>
+          </w:tcPr>
+          <w:p>
+            <w:pPr>
+              <w:pStyle w:val="Normal"/>
+              <w:widowControl/>
+              <w:suppressAutoHyphens w:val="true"/>
+              <w:spacing w:lineRule="auto" w:line="240" w:before="0" w:after="0"/>
+              <w:jc w:val="left"/>
+              <w:rPr>
+                <w:rFonts w:ascii="Times New Roman" w:hAnsi="Times New Roman" w:cs="Times New Roman"/>
+                <w:b/>
+                <w:sz w:val="28"/>
+                <w:szCs w:val="28"/>
+                <w:lang w:val="en-US"/>
+              </w:rPr>
+            </w:pPr>
+            <w:r>
+              <w:rPr>
+                <w:rFonts w:eastAsia="Calibri" w:cs="Times New Roman" w:ascii="Times New Roman" w:hAnsi="Times New Roman"/>
+                <w:b/>
+                <w:kern w:val="0"/>
+                <w:sz w:val="28"/>
+                <w:szCs w:val="28"/>
+                <w:lang w:val="en-US" w:eastAsia="en-US" w:bidi="ar-SA"/>
+              </w:rPr>
+              <w:t>Chapter 6</w:t>
+            </w:r>
+          </w:p>
+        </w:tc>
+        <w:tc>
+          <w:tcPr>
+            <w:tcW w:w="4898" w:type="dxa"/>
             <w:gridSpan w:val="3"/>
             <w:tcBorders/>
           </w:tcPr>
@@ -4338,13 +4719,13 @@
                 <w:szCs w:val="28"/>
                 <w:lang w:val="en-US" w:eastAsia="en-US" w:bidi="ar-SA"/>
               </w:rPr>
-              <w:t>Snapshots of system with brief details of each.</w:t>
-            </w:r>
-          </w:p>
-        </w:tc>
-        <w:tc>
-          <w:tcPr>
-            <w:tcW w:w="2364" w:type="dxa"/>
+              <w:t>Conclusion and Future Scope</w:t>
+            </w:r>
+          </w:p>
+        </w:tc>
+        <w:tc>
+          <w:tcPr>
+            <w:tcW w:w="2368" w:type="dxa"/>
             <w:tcBorders/>
           </w:tcPr>
           <w:p>
@@ -4376,382 +4757,7 @@
         <w:trPr/>
         <w:tc>
           <w:tcPr>
-            <w:tcW w:w="834" w:type="dxa"/>
-            <w:tcBorders/>
-          </w:tcPr>
-          <w:p>
-            <w:pPr>
-              <w:pStyle w:val="Normal"/>
-              <w:widowControl/>
-              <w:suppressAutoHyphens w:val="true"/>
-              <w:spacing w:lineRule="auto" w:line="240" w:before="0" w:after="0"/>
-              <w:jc w:val="left"/>
-              <w:rPr>
-                <w:rFonts w:ascii="Times New Roman" w:hAnsi="Times New Roman" w:cs="Times New Roman"/>
-                <w:sz w:val="28"/>
-                <w:szCs w:val="28"/>
-                <w:lang w:val="en-US"/>
-              </w:rPr>
-            </w:pPr>
-            <w:r>
-              <w:rPr>
-                <w:rFonts w:cs="Times New Roman" w:ascii="Times New Roman" w:hAnsi="Times New Roman"/>
-                <w:sz w:val="28"/>
-                <w:szCs w:val="28"/>
-                <w:lang w:val="en-US"/>
-              </w:rPr>
-            </w:r>
-          </w:p>
-        </w:tc>
-        <w:tc>
-          <w:tcPr>
-            <w:tcW w:w="923" w:type="dxa"/>
-            <w:tcBorders/>
-          </w:tcPr>
-          <w:p>
-            <w:pPr>
-              <w:pStyle w:val="Normal"/>
-              <w:widowControl/>
-              <w:suppressAutoHyphens w:val="true"/>
-              <w:spacing w:lineRule="auto" w:line="240" w:before="0" w:after="0"/>
-              <w:jc w:val="left"/>
-              <w:rPr>
-                <w:rFonts w:ascii="Times New Roman" w:hAnsi="Times New Roman" w:cs="Times New Roman"/>
-                <w:sz w:val="28"/>
-                <w:szCs w:val="28"/>
-                <w:lang w:val="en-US"/>
-              </w:rPr>
-            </w:pPr>
-            <w:r>
-              <w:rPr>
-                <w:rFonts w:eastAsia="Calibri" w:cs="Times New Roman" w:ascii="Times New Roman" w:hAnsi="Times New Roman"/>
-                <w:kern w:val="0"/>
-                <w:sz w:val="28"/>
-                <w:szCs w:val="28"/>
-                <w:lang w:val="en-US" w:eastAsia="en-US" w:bidi="ar-SA"/>
-              </w:rPr>
-              <w:t>5.3</w:t>
-            </w:r>
-          </w:p>
-        </w:tc>
-        <w:tc>
-          <w:tcPr>
-            <w:tcW w:w="4895" w:type="dxa"/>
-            <w:gridSpan w:val="3"/>
-            <w:tcBorders/>
-          </w:tcPr>
-          <w:p>
-            <w:pPr>
-              <w:pStyle w:val="Normal"/>
-              <w:widowControl/>
-              <w:suppressAutoHyphens w:val="true"/>
-              <w:spacing w:lineRule="auto" w:line="240" w:before="0" w:after="0"/>
-              <w:jc w:val="left"/>
-              <w:rPr>
-                <w:rFonts w:ascii="Times New Roman" w:hAnsi="Times New Roman" w:cs="Times New Roman"/>
-                <w:sz w:val="28"/>
-                <w:szCs w:val="28"/>
-                <w:lang w:val="en-US"/>
-              </w:rPr>
-            </w:pPr>
-            <w:r>
-              <w:rPr>
-                <w:rFonts w:eastAsia="Calibri" w:cs="Times New Roman" w:ascii="Times New Roman" w:hAnsi="Times New Roman"/>
-                <w:kern w:val="0"/>
-                <w:sz w:val="28"/>
-                <w:szCs w:val="28"/>
-                <w:lang w:val="en-US" w:eastAsia="en-US" w:bidi="ar-SA"/>
-              </w:rPr>
-              <w:t>Backend representation (Database to be used)</w:t>
-            </w:r>
-          </w:p>
-        </w:tc>
-        <w:tc>
-          <w:tcPr>
-            <w:tcW w:w="2364" w:type="dxa"/>
-            <w:tcBorders/>
-          </w:tcPr>
-          <w:p>
-            <w:pPr>
-              <w:pStyle w:val="Normal"/>
-              <w:widowControl/>
-              <w:suppressAutoHyphens w:val="true"/>
-              <w:spacing w:lineRule="auto" w:line="240" w:before="0" w:after="0"/>
-              <w:jc w:val="left"/>
-              <w:rPr>
-                <w:rFonts w:ascii="Times New Roman" w:hAnsi="Times New Roman" w:cs="Times New Roman"/>
-                <w:sz w:val="28"/>
-                <w:szCs w:val="28"/>
-                <w:lang w:val="en-US"/>
-              </w:rPr>
-            </w:pPr>
-            <w:r>
-              <w:rPr>
-                <w:rFonts w:cs="Times New Roman" w:ascii="Times New Roman" w:hAnsi="Times New Roman"/>
-                <w:sz w:val="28"/>
-                <w:szCs w:val="28"/>
-                <w:lang w:val="en-US"/>
-              </w:rPr>
-            </w:r>
-          </w:p>
-        </w:tc>
-      </w:tr>
-      <w:tr>
-        <w:trPr/>
-        <w:tc>
-          <w:tcPr>
-            <w:tcW w:w="834" w:type="dxa"/>
-            <w:tcBorders/>
-          </w:tcPr>
-          <w:p>
-            <w:pPr>
-              <w:pStyle w:val="Normal"/>
-              <w:widowControl/>
-              <w:suppressAutoHyphens w:val="true"/>
-              <w:spacing w:lineRule="auto" w:line="240" w:before="0" w:after="0"/>
-              <w:jc w:val="left"/>
-              <w:rPr>
-                <w:rFonts w:ascii="Times New Roman" w:hAnsi="Times New Roman" w:cs="Times New Roman"/>
-                <w:sz w:val="28"/>
-                <w:szCs w:val="28"/>
-                <w:lang w:val="en-US"/>
-              </w:rPr>
-            </w:pPr>
-            <w:r>
-              <w:rPr>
-                <w:rFonts w:cs="Times New Roman" w:ascii="Times New Roman" w:hAnsi="Times New Roman"/>
-                <w:sz w:val="28"/>
-                <w:szCs w:val="28"/>
-                <w:lang w:val="en-US"/>
-              </w:rPr>
-            </w:r>
-          </w:p>
-        </w:tc>
-        <w:tc>
-          <w:tcPr>
-            <w:tcW w:w="923" w:type="dxa"/>
-            <w:tcBorders/>
-          </w:tcPr>
-          <w:p>
-            <w:pPr>
-              <w:pStyle w:val="Normal"/>
-              <w:widowControl/>
-              <w:suppressAutoHyphens w:val="true"/>
-              <w:spacing w:lineRule="auto" w:line="240" w:before="0" w:after="0"/>
-              <w:jc w:val="left"/>
-              <w:rPr>
-                <w:rFonts w:ascii="Times New Roman" w:hAnsi="Times New Roman" w:cs="Times New Roman"/>
-                <w:sz w:val="28"/>
-                <w:szCs w:val="28"/>
-                <w:lang w:val="en-US"/>
-              </w:rPr>
-            </w:pPr>
-            <w:r>
-              <w:rPr>
-                <w:rFonts w:cs="Times New Roman" w:ascii="Times New Roman" w:hAnsi="Times New Roman"/>
-                <w:sz w:val="28"/>
-                <w:szCs w:val="28"/>
-                <w:lang w:val="en-US"/>
-              </w:rPr>
-            </w:r>
-          </w:p>
-        </w:tc>
-        <w:tc>
-          <w:tcPr>
-            <w:tcW w:w="780" w:type="dxa"/>
-            <w:tcBorders/>
-          </w:tcPr>
-          <w:p>
-            <w:pPr>
-              <w:pStyle w:val="Normal"/>
-              <w:widowControl/>
-              <w:suppressAutoHyphens w:val="true"/>
-              <w:spacing w:lineRule="auto" w:line="240" w:before="0" w:after="0"/>
-              <w:jc w:val="left"/>
-              <w:rPr>
-                <w:rFonts w:ascii="Times New Roman" w:hAnsi="Times New Roman" w:cs="Times New Roman"/>
-                <w:sz w:val="28"/>
-                <w:szCs w:val="28"/>
-                <w:lang w:val="en-US"/>
-              </w:rPr>
-            </w:pPr>
-            <w:r>
-              <w:rPr>
-                <w:rFonts w:eastAsia="Calibri" w:cs="Times New Roman" w:ascii="Times New Roman" w:hAnsi="Times New Roman"/>
-                <w:kern w:val="0"/>
-                <w:sz w:val="28"/>
-                <w:szCs w:val="28"/>
-                <w:lang w:val="en-US" w:eastAsia="en-US" w:bidi="ar-SA"/>
-              </w:rPr>
-              <w:t>5.3.1</w:t>
-            </w:r>
-          </w:p>
-        </w:tc>
-        <w:tc>
-          <w:tcPr>
-            <w:tcW w:w="4115" w:type="dxa"/>
-            <w:gridSpan w:val="2"/>
-            <w:tcBorders/>
-          </w:tcPr>
-          <w:p>
-            <w:pPr>
-              <w:pStyle w:val="Normal"/>
-              <w:widowControl/>
-              <w:suppressAutoHyphens w:val="true"/>
-              <w:spacing w:lineRule="auto" w:line="240" w:before="0" w:after="0"/>
-              <w:jc w:val="left"/>
-              <w:rPr>
-                <w:rFonts w:ascii="Times New Roman" w:hAnsi="Times New Roman" w:cs="Times New Roman"/>
-                <w:sz w:val="28"/>
-                <w:szCs w:val="28"/>
-                <w:lang w:val="en-US"/>
-              </w:rPr>
-            </w:pPr>
-            <w:r>
-              <w:rPr>
-                <w:rFonts w:eastAsia="Calibri" w:cs="Times New Roman" w:ascii="Times New Roman" w:hAnsi="Times New Roman"/>
-                <w:kern w:val="0"/>
-                <w:sz w:val="28"/>
-                <w:szCs w:val="28"/>
-                <w:lang w:val="en-US" w:eastAsia="en-US" w:bidi="ar-SA"/>
-              </w:rPr>
-              <w:t>Snapshot of Database Table with brief description.</w:t>
-            </w:r>
-          </w:p>
-        </w:tc>
-        <w:tc>
-          <w:tcPr>
-            <w:tcW w:w="2364" w:type="dxa"/>
-            <w:tcBorders/>
-          </w:tcPr>
-          <w:p>
-            <w:pPr>
-              <w:pStyle w:val="Normal"/>
-              <w:widowControl/>
-              <w:suppressAutoHyphens w:val="true"/>
-              <w:spacing w:lineRule="auto" w:line="240" w:before="0" w:after="0"/>
-              <w:jc w:val="left"/>
-              <w:rPr>
-                <w:rFonts w:ascii="Times New Roman" w:hAnsi="Times New Roman" w:cs="Times New Roman"/>
-                <w:sz w:val="28"/>
-                <w:szCs w:val="28"/>
-                <w:lang w:val="en-US"/>
-              </w:rPr>
-            </w:pPr>
-            <w:r>
-              <w:rPr>
-                <w:rFonts w:cs="Times New Roman" w:ascii="Times New Roman" w:hAnsi="Times New Roman"/>
-                <w:sz w:val="28"/>
-                <w:szCs w:val="28"/>
-                <w:lang w:val="en-US"/>
-              </w:rPr>
-            </w:r>
-          </w:p>
-        </w:tc>
-      </w:tr>
-      <w:tr>
-        <w:trPr/>
-        <w:tc>
-          <w:tcPr>
-            <w:tcW w:w="1757" w:type="dxa"/>
-            <w:gridSpan w:val="2"/>
-            <w:tcBorders/>
-          </w:tcPr>
-          <w:p>
-            <w:pPr>
-              <w:pStyle w:val="Normal"/>
-              <w:widowControl/>
-              <w:suppressAutoHyphens w:val="true"/>
-              <w:spacing w:lineRule="auto" w:line="240" w:before="0" w:after="0"/>
-              <w:jc w:val="left"/>
-              <w:rPr>
-                <w:rFonts w:ascii="Times New Roman" w:hAnsi="Times New Roman" w:cs="Times New Roman"/>
-                <w:b/>
-                <w:sz w:val="28"/>
-                <w:szCs w:val="28"/>
-                <w:lang w:val="en-US"/>
-              </w:rPr>
-            </w:pPr>
-            <w:r>
-              <w:rPr>
-                <w:rFonts w:eastAsia="Calibri" w:cs="Times New Roman" w:ascii="Times New Roman" w:hAnsi="Times New Roman"/>
-                <w:b/>
-                <w:kern w:val="0"/>
-                <w:sz w:val="28"/>
-                <w:szCs w:val="28"/>
-                <w:lang w:val="en-US" w:eastAsia="en-US" w:bidi="ar-SA"/>
-              </w:rPr>
-              <w:t>Chapter 6</w:t>
-            </w:r>
-          </w:p>
-        </w:tc>
-        <w:tc>
-          <w:tcPr>
-            <w:tcW w:w="4895" w:type="dxa"/>
-            <w:gridSpan w:val="3"/>
-            <w:tcBorders/>
-          </w:tcPr>
-          <w:p>
-            <w:pPr>
-              <w:pStyle w:val="Normal"/>
-              <w:widowControl/>
-              <w:suppressAutoHyphens w:val="true"/>
-              <w:spacing w:lineRule="auto" w:line="240" w:before="0" w:after="0"/>
-              <w:jc w:val="left"/>
-              <w:rPr>
-                <w:rFonts w:ascii="Times New Roman" w:hAnsi="Times New Roman" w:cs="Times New Roman"/>
-                <w:sz w:val="28"/>
-                <w:szCs w:val="28"/>
-                <w:lang w:val="en-US"/>
-              </w:rPr>
-            </w:pPr>
-            <w:r>
-              <w:rPr>
-                <w:rFonts w:eastAsia="Calibri" w:cs="Times New Roman" w:ascii="Times New Roman" w:hAnsi="Times New Roman"/>
-                <w:kern w:val="0"/>
-                <w:sz w:val="28"/>
-                <w:szCs w:val="28"/>
-                <w:lang w:val="en-US" w:eastAsia="en-US" w:bidi="ar-SA"/>
-              </w:rPr>
-              <w:t>Conclusion and Future Scope</w:t>
-            </w:r>
-          </w:p>
-        </w:tc>
-        <w:tc>
-          <w:tcPr>
-            <w:tcW w:w="2364" w:type="dxa"/>
-            <w:tcBorders/>
-          </w:tcPr>
-          <w:p>
-            <w:pPr>
-              <w:pStyle w:val="Normal"/>
-              <w:widowControl/>
-              <w:suppressAutoHyphens w:val="true"/>
-              <w:spacing w:lineRule="auto" w:line="240" w:before="0" w:after="0"/>
-              <w:jc w:val="left"/>
-              <w:rPr>
-                <w:rFonts w:ascii="Times New Roman" w:hAnsi="Times New Roman" w:cs="Times New Roman"/>
-                <w:sz w:val="28"/>
-                <w:szCs w:val="28"/>
-                <w:lang w:val="en-US"/>
-              </w:rPr>
-            </w:pPr>
-            <w:r>
-              <w:rPr>
-                <w:rFonts w:cs="Times New Roman" w:ascii="Times New Roman" w:hAnsi="Times New Roman"/>
-                <w:sz w:val="28"/>
-                <w:szCs w:val="28"/>
-                <w:lang w:val="en-US"/>
-              </w:rPr>
-            </w:r>
-          </w:p>
-        </w:tc>
-      </w:tr>
-      <w:tr>
-        <w:trPr/>
-        <w:tc>
-          <w:tcPr>
-            <w:tcW w:w="9016" w:type="dxa"/>
+            <w:tcW w:w="9018" w:type="dxa"/>
             <w:gridSpan w:val="6"/>
             <w:tcBorders/>
           </w:tcPr>
@@ -6643,6 +6649,29 @@
     </w:pPr>
     <w:rPr/>
   </w:style>
+  <w:style w:type="paragraph" w:styleId="TableContents">
+    <w:name w:val="Table Contents"/>
+    <w:basedOn w:val="Normal"/>
+    <w:qFormat/>
+    <w:pPr>
+      <w:widowControl w:val="false"/>
+      <w:suppressLineNumbers/>
+    </w:pPr>
+    <w:rPr/>
+  </w:style>
+  <w:style w:type="paragraph" w:styleId="TableHeading">
+    <w:name w:val="Table Heading"/>
+    <w:basedOn w:val="TableContents"/>
+    <w:qFormat/>
+    <w:pPr>
+      <w:suppressLineNumbers/>
+      <w:jc w:val="center"/>
+    </w:pPr>
+    <w:rPr>
+      <w:b/>
+      <w:bCs/>
+    </w:rPr>
+  </w:style>
   <w:style w:type="numbering" w:styleId="NoList" w:default="1">
     <w:name w:val="No List"/>
     <w:uiPriority w:val="99"/>

</xml_diff>